<commit_message>
master add: pa3 submission update: use case, all weekly scrum meetings
</commit_message>
<xml_diff>
--- a/docs/management/All weekly scrum meetings.docx
+++ b/docs/management/All weekly scrum meetings.docx
@@ -396,7 +396,7 @@
         <w:pStyle w:val="Heading1"/>
         <w:numPr>
           <w:ilvl w:val="0"/>
-          <w:numId w:val="7"/>
+          <w:numId w:val="10"/>
         </w:numPr>
         <w:ind w:left="360" w:hanging="360"/>
         <w:rPr>
@@ -1315,7 +1315,7 @@
         <w:pStyle w:val="Heading1"/>
         <w:numPr>
           <w:ilvl w:val="0"/>
-          <w:numId w:val="7"/>
+          <w:numId w:val="10"/>
         </w:numPr>
         <w:ind w:left="360" w:hanging="360"/>
         <w:rPr>
@@ -1342,7 +1342,7 @@
         <w:widowControl w:val="1"/>
         <w:numPr>
           <w:ilvl w:val="0"/>
-          <w:numId w:val="6"/>
+          <w:numId w:val="9"/>
         </w:numPr>
         <w:pBdr>
           <w:top w:space="0" w:sz="0" w:val="nil"/>
@@ -1426,7 +1426,7 @@
         <w:pStyle w:val="Heading1"/>
         <w:numPr>
           <w:ilvl w:val="0"/>
-          <w:numId w:val="7"/>
+          <w:numId w:val="10"/>
         </w:numPr>
         <w:ind w:left="360" w:hanging="360"/>
         <w:rPr>
@@ -2727,7 +2727,7 @@
         <w:pStyle w:val="Heading1"/>
         <w:numPr>
           <w:ilvl w:val="0"/>
-          <w:numId w:val="8"/>
+          <w:numId w:val="11"/>
         </w:numPr>
         <w:ind w:left="360" w:hanging="360"/>
         <w:rPr>
@@ -3801,7 +3801,7 @@
         <w:pStyle w:val="Heading1"/>
         <w:numPr>
           <w:ilvl w:val="0"/>
-          <w:numId w:val="8"/>
+          <w:numId w:val="11"/>
         </w:numPr>
         <w:ind w:left="360" w:hanging="360"/>
         <w:rPr>
@@ -3912,7 +3912,7 @@
         <w:pStyle w:val="Heading1"/>
         <w:numPr>
           <w:ilvl w:val="0"/>
-          <w:numId w:val="8"/>
+          <w:numId w:val="11"/>
         </w:numPr>
         <w:ind w:left="360" w:hanging="360"/>
         <w:rPr>
@@ -7993,7 +7993,7 @@
         <w:widowControl w:val="1"/>
         <w:numPr>
           <w:ilvl w:val="0"/>
-          <w:numId w:val="5"/>
+          <w:numId w:val="6"/>
         </w:numPr>
         <w:pBdr>
           <w:top w:space="0" w:sz="0" w:val="nil"/>
@@ -8046,7 +8046,7 @@
         <w:widowControl w:val="1"/>
         <w:numPr>
           <w:ilvl w:val="1"/>
-          <w:numId w:val="5"/>
+          <w:numId w:val="6"/>
         </w:numPr>
         <w:pBdr>
           <w:top w:space="0" w:sz="0" w:val="nil"/>
@@ -8099,7 +8099,7 @@
         <w:widowControl w:val="1"/>
         <w:numPr>
           <w:ilvl w:val="0"/>
-          <w:numId w:val="5"/>
+          <w:numId w:val="6"/>
         </w:numPr>
         <w:pBdr>
           <w:top w:space="0" w:sz="0" w:val="nil"/>
@@ -8152,7 +8152,7 @@
         <w:widowControl w:val="1"/>
         <w:numPr>
           <w:ilvl w:val="0"/>
-          <w:numId w:val="5"/>
+          <w:numId w:val="6"/>
         </w:numPr>
         <w:pBdr>
           <w:top w:space="0" w:sz="0" w:val="nil"/>
@@ -8804,6 +8804,4204 @@
         </w:rPr>
       </w:pPr>
       <w:r>
+        <w:br w:type="page"/>
+      </w:r>
+      <w:r>
+        <w:rPr>
+          <w:rtl w:val="0"/>
+        </w:rPr>
+      </w:r>
+    </w:p>
+    <w:p>
+      <w:pPr>
+        <w:pStyle w:val="Title"/>
+        <w:rPr/>
+      </w:pPr>
+      <w:r>
+        <w:rPr>
+          <w:rtl w:val="0"/>
+        </w:rPr>
+        <w:t xml:space="preserve">Weekly Report</w:t>
+      </w:r>
+    </w:p>
+    <w:p>
+      <w:pPr>
+        <w:spacing w:after="0" w:lineRule="auto"/>
+        <w:jc w:val="center"/>
+        <w:rPr>
+          <w:rFonts w:ascii="Cambria" w:cs="Cambria" w:eastAsia="Cambria" w:hAnsi="Cambria"/>
+          <w:b w:val="1"/>
+          <w:color w:val="366091"/>
+          <w:sz w:val="18"/>
+          <w:szCs w:val="18"/>
+        </w:rPr>
+      </w:pPr>
+      <w:r>
+        <w:rPr>
+          <w:rFonts w:ascii="Verdana" w:cs="Verdana" w:eastAsia="Verdana" w:hAnsi="Verdana"/>
+          <w:b w:val="1"/>
+          <w:sz w:val="18"/>
+          <w:szCs w:val="18"/>
+          <w:rtl w:val="0"/>
+        </w:rPr>
+        <w:t xml:space="preserve">16/11/2023 – 22/11/2023</w:t>
+      </w:r>
+      <w:r>
+        <w:rPr>
+          <w:rtl w:val="0"/>
+        </w:rPr>
+      </w:r>
+    </w:p>
+    <w:p>
+      <w:pPr>
+        <w:spacing w:after="0" w:lineRule="auto"/>
+        <w:rPr>
+          <w:rFonts w:ascii="Arial" w:cs="Arial" w:eastAsia="Arial" w:hAnsi="Arial"/>
+        </w:rPr>
+      </w:pPr>
+      <w:r>
+        <w:rPr>
+          <w:rFonts w:ascii="Arial" w:cs="Arial" w:eastAsia="Arial" w:hAnsi="Arial"/>
+          <w:rtl w:val="0"/>
+        </w:rPr>
+        <w:t xml:space="preserve">Group ID: </w:t>
+      </w:r>
+      <w:r>
+        <w:rPr>
+          <w:rFonts w:ascii="Arial" w:cs="Arial" w:eastAsia="Arial" w:hAnsi="Arial"/>
+          <w:b w:val="1"/>
+          <w:color w:val="0070c0"/>
+          <w:rtl w:val="0"/>
+        </w:rPr>
+        <w:t xml:space="preserve">06</w:t>
+      </w:r>
+      <w:r>
+        <w:rPr>
+          <w:rtl w:val="0"/>
+        </w:rPr>
+      </w:r>
+    </w:p>
+    <w:p>
+      <w:pPr>
+        <w:spacing w:after="0" w:lineRule="auto"/>
+        <w:rPr>
+          <w:rFonts w:ascii="Arial" w:cs="Arial" w:eastAsia="Arial" w:hAnsi="Arial"/>
+        </w:rPr>
+      </w:pPr>
+      <w:r>
+        <w:rPr>
+          <w:rFonts w:ascii="Arial" w:cs="Arial" w:eastAsia="Arial" w:hAnsi="Arial"/>
+          <w:rtl w:val="0"/>
+        </w:rPr>
+        <w:t xml:space="preserve">Project Name: CaRe</w:t>
+      </w:r>
+    </w:p>
+    <w:p>
+      <w:pPr>
+        <w:spacing w:after="0" w:lineRule="auto"/>
+        <w:rPr>
+          <w:rFonts w:ascii="Arial" w:cs="Arial" w:eastAsia="Arial" w:hAnsi="Arial"/>
+        </w:rPr>
+      </w:pPr>
+      <w:r>
+        <w:rPr>
+          <w:rFonts w:ascii="Arial" w:cs="Arial" w:eastAsia="Arial" w:hAnsi="Arial"/>
+          <w:rtl w:val="0"/>
+        </w:rPr>
+        <w:t xml:space="preserve">Prepared by: </w:t>
+      </w:r>
+      <w:r>
+        <w:rPr>
+          <w:rFonts w:ascii="Arial" w:cs="Arial" w:eastAsia="Arial" w:hAnsi="Arial"/>
+          <w:b w:val="1"/>
+          <w:rtl w:val="0"/>
+        </w:rPr>
+        <w:t xml:space="preserve">Minh Trieu</w:t>
+      </w:r>
+      <w:r>
+        <w:rPr>
+          <w:rtl w:val="0"/>
+        </w:rPr>
+      </w:r>
+    </w:p>
+    <w:p>
+      <w:pPr>
+        <w:spacing w:after="0" w:lineRule="auto"/>
+        <w:rPr>
+          <w:rFonts w:ascii="Arial" w:cs="Arial" w:eastAsia="Arial" w:hAnsi="Arial"/>
+        </w:rPr>
+      </w:pPr>
+      <w:r>
+        <w:rPr>
+          <w:rtl w:val="0"/>
+        </w:rPr>
+      </w:r>
+    </w:p>
+    <w:p>
+      <w:pPr>
+        <w:spacing w:after="0" w:lineRule="auto"/>
+        <w:rPr>
+          <w:rFonts w:ascii="Arial" w:cs="Arial" w:eastAsia="Arial" w:hAnsi="Arial"/>
+        </w:rPr>
+      </w:pPr>
+      <w:r>
+        <w:rPr>
+          <w:rFonts w:ascii="Arial" w:cs="Arial" w:eastAsia="Arial" w:hAnsi="Arial"/>
+          <w:rtl w:val="0"/>
+        </w:rPr>
+        <w:t xml:space="preserve">Team members:</w:t>
+      </w:r>
+    </w:p>
+    <w:p>
+      <w:pPr>
+        <w:spacing w:after="0" w:lineRule="auto"/>
+        <w:rPr>
+          <w:rFonts w:ascii="Arial" w:cs="Arial" w:eastAsia="Arial" w:hAnsi="Arial"/>
+        </w:rPr>
+      </w:pPr>
+      <w:r>
+        <w:rPr>
+          <w:rFonts w:ascii="Arial" w:cs="Arial" w:eastAsia="Arial" w:hAnsi="Arial"/>
+          <w:rtl w:val="0"/>
+        </w:rPr>
+        <w:t xml:space="preserve">21127112 –</w:t>
+      </w:r>
+      <w:r>
+        <w:rPr>
+          <w:rFonts w:ascii="Arial" w:cs="Arial" w:eastAsia="Arial" w:hAnsi="Arial"/>
+          <w:b w:val="1"/>
+          <w:rtl w:val="0"/>
+        </w:rPr>
+        <w:t xml:space="preserve"> Minh Trieu</w:t>
+      </w:r>
+      <w:r>
+        <w:rPr>
+          <w:rFonts w:ascii="Arial" w:cs="Arial" w:eastAsia="Arial" w:hAnsi="Arial"/>
+          <w:rtl w:val="0"/>
+        </w:rPr>
+        <w:t xml:space="preserve"> </w:t>
+      </w:r>
+      <w:r>
+        <w:rPr>
+          <w:rFonts w:ascii="Arial" w:cs="Arial" w:eastAsia="Arial" w:hAnsi="Arial"/>
+          <w:i w:val="1"/>
+          <w:sz w:val="20"/>
+          <w:szCs w:val="20"/>
+          <w:rtl w:val="0"/>
+        </w:rPr>
+        <w:t xml:space="preserve">Project manager</w:t>
+      </w:r>
+      <w:r>
+        <w:rPr>
+          <w:rFonts w:ascii="Arial" w:cs="Arial" w:eastAsia="Arial" w:hAnsi="Arial"/>
+          <w:sz w:val="20"/>
+          <w:szCs w:val="20"/>
+          <w:rtl w:val="0"/>
+        </w:rPr>
+        <w:t xml:space="preserve"> </w:t>
+      </w:r>
+      <w:r>
+        <w:rPr>
+          <w:rFonts w:ascii="Arial" w:cs="Arial" w:eastAsia="Arial" w:hAnsi="Arial"/>
+          <w:rtl w:val="0"/>
+        </w:rPr>
+        <w:br w:type="textWrapping"/>
+        <w:t xml:space="preserve">21127141 – </w:t>
+      </w:r>
+      <w:r>
+        <w:rPr>
+          <w:rFonts w:ascii="Arial" w:cs="Arial" w:eastAsia="Arial" w:hAnsi="Arial"/>
+          <w:b w:val="1"/>
+          <w:rtl w:val="0"/>
+        </w:rPr>
+        <w:t xml:space="preserve">Quan Bui</w:t>
+      </w:r>
+      <w:r>
+        <w:rPr>
+          <w:rFonts w:ascii="Arial" w:cs="Arial" w:eastAsia="Arial" w:hAnsi="Arial"/>
+          <w:rtl w:val="0"/>
+        </w:rPr>
+        <w:t xml:space="preserve"> </w:t>
+      </w:r>
+      <w:r>
+        <w:rPr>
+          <w:rFonts w:ascii="Arial" w:cs="Arial" w:eastAsia="Arial" w:hAnsi="Arial"/>
+          <w:i w:val="1"/>
+          <w:sz w:val="20"/>
+          <w:szCs w:val="20"/>
+          <w:rtl w:val="0"/>
+        </w:rPr>
+        <w:t xml:space="preserve">Tester </w:t>
+      </w:r>
+      <w:r>
+        <w:rPr>
+          <w:rFonts w:ascii="Arial" w:cs="Arial" w:eastAsia="Arial" w:hAnsi="Arial"/>
+          <w:rtl w:val="0"/>
+        </w:rPr>
+        <w:br w:type="textWrapping"/>
+        <w:t xml:space="preserve">21127203 – </w:t>
+      </w:r>
+      <w:r>
+        <w:rPr>
+          <w:rFonts w:ascii="Arial" w:cs="Arial" w:eastAsia="Arial" w:hAnsi="Arial"/>
+          <w:b w:val="1"/>
+          <w:rtl w:val="0"/>
+        </w:rPr>
+        <w:t xml:space="preserve">Viet Hoang</w:t>
+      </w:r>
+      <w:r>
+        <w:rPr>
+          <w:rFonts w:ascii="Arial" w:cs="Arial" w:eastAsia="Arial" w:hAnsi="Arial"/>
+          <w:rtl w:val="0"/>
+        </w:rPr>
+        <w:t xml:space="preserve"> </w:t>
+      </w:r>
+      <w:r>
+        <w:rPr>
+          <w:rFonts w:ascii="Arial" w:cs="Arial" w:eastAsia="Arial" w:hAnsi="Arial"/>
+          <w:i w:val="1"/>
+          <w:sz w:val="20"/>
+          <w:szCs w:val="20"/>
+          <w:rtl w:val="0"/>
+        </w:rPr>
+        <w:t xml:space="preserve">Developer</w:t>
+      </w:r>
+      <w:r>
+        <w:rPr>
+          <w:rFonts w:ascii="Arial" w:cs="Arial" w:eastAsia="Arial" w:hAnsi="Arial"/>
+          <w:rtl w:val="0"/>
+        </w:rPr>
+        <w:t xml:space="preserve"> </w:t>
+      </w:r>
+    </w:p>
+    <w:p>
+      <w:pPr>
+        <w:spacing w:after="0" w:lineRule="auto"/>
+        <w:rPr>
+          <w:rFonts w:ascii="Arial" w:cs="Arial" w:eastAsia="Arial" w:hAnsi="Arial"/>
+          <w:i w:val="1"/>
+          <w:sz w:val="20"/>
+          <w:szCs w:val="20"/>
+        </w:rPr>
+      </w:pPr>
+      <w:r>
+        <w:rPr>
+          <w:rFonts w:ascii="Arial" w:cs="Arial" w:eastAsia="Arial" w:hAnsi="Arial"/>
+          <w:rtl w:val="0"/>
+        </w:rPr>
+        <w:t xml:space="preserve">21127446 – </w:t>
+      </w:r>
+      <w:r>
+        <w:rPr>
+          <w:rFonts w:ascii="Arial" w:cs="Arial" w:eastAsia="Arial" w:hAnsi="Arial"/>
+          <w:b w:val="1"/>
+          <w:rtl w:val="0"/>
+        </w:rPr>
+        <w:t xml:space="preserve">Thu Vo</w:t>
+      </w:r>
+      <w:r>
+        <w:rPr>
+          <w:rFonts w:ascii="Arial" w:cs="Arial" w:eastAsia="Arial" w:hAnsi="Arial"/>
+          <w:rtl w:val="0"/>
+        </w:rPr>
+        <w:t xml:space="preserve"> </w:t>
+      </w:r>
+      <w:r>
+        <w:rPr>
+          <w:rFonts w:ascii="Arial" w:cs="Arial" w:eastAsia="Arial" w:hAnsi="Arial"/>
+          <w:i w:val="1"/>
+          <w:sz w:val="20"/>
+          <w:szCs w:val="20"/>
+          <w:rtl w:val="0"/>
+        </w:rPr>
+        <w:t xml:space="preserve">Developer</w:t>
+      </w:r>
+      <w:r>
+        <w:rPr>
+          <w:rFonts w:ascii="Arial" w:cs="Arial" w:eastAsia="Arial" w:hAnsi="Arial"/>
+          <w:rtl w:val="0"/>
+        </w:rPr>
+        <w:br w:type="textWrapping"/>
+        <w:t xml:space="preserve">21127709 – </w:t>
+      </w:r>
+      <w:r>
+        <w:rPr>
+          <w:rFonts w:ascii="Arial" w:cs="Arial" w:eastAsia="Arial" w:hAnsi="Arial"/>
+          <w:b w:val="1"/>
+          <w:rtl w:val="0"/>
+        </w:rPr>
+        <w:t xml:space="preserve">Truc Le</w:t>
+      </w:r>
+      <w:r>
+        <w:rPr>
+          <w:rFonts w:ascii="Arial" w:cs="Arial" w:eastAsia="Arial" w:hAnsi="Arial"/>
+          <w:rtl w:val="0"/>
+        </w:rPr>
+        <w:t xml:space="preserve"> </w:t>
+      </w:r>
+      <w:r>
+        <w:rPr>
+          <w:rFonts w:ascii="Arial" w:cs="Arial" w:eastAsia="Arial" w:hAnsi="Arial"/>
+          <w:i w:val="1"/>
+          <w:sz w:val="20"/>
+          <w:szCs w:val="20"/>
+          <w:rtl w:val="0"/>
+        </w:rPr>
+        <w:t xml:space="preserve">Business Analyst</w:t>
+      </w:r>
+    </w:p>
+    <w:p>
+      <w:pPr>
+        <w:spacing w:after="0" w:lineRule="auto"/>
+        <w:rPr>
+          <w:rFonts w:ascii="Verdana" w:cs="Verdana" w:eastAsia="Verdana" w:hAnsi="Verdana"/>
+          <w:sz w:val="18"/>
+          <w:szCs w:val="18"/>
+        </w:rPr>
+      </w:pPr>
+      <w:r>
+        <w:rPr>
+          <w:rtl w:val="0"/>
+        </w:rPr>
+      </w:r>
+    </w:p>
+    <w:p>
+      <w:pPr>
+        <w:pStyle w:val="Heading1"/>
+        <w:numPr>
+          <w:ilvl w:val="0"/>
+          <w:numId w:val="5"/>
+        </w:numPr>
+        <w:ind w:left="360"/>
+        <w:rPr>
+          <w:rFonts w:ascii="Verdana" w:cs="Verdana" w:eastAsia="Verdana" w:hAnsi="Verdana"/>
+          <w:color w:val="366091"/>
+        </w:rPr>
+      </w:pPr>
+      <w:r>
+        <w:rPr>
+          <w:rFonts w:ascii="Verdana" w:cs="Verdana" w:eastAsia="Verdana" w:hAnsi="Verdana"/>
+          <w:sz w:val="20"/>
+          <w:szCs w:val="20"/>
+          <w:rtl w:val="0"/>
+        </w:rPr>
+        <w:t xml:space="preserve">Achievements since last week:</w:t>
+      </w:r>
+    </w:p>
+    <w:tbl>
+      <w:tblPr>
+        <w:tblStyle w:val="Table9"/>
+        <w:tblW w:w="9918.0" w:type="dxa"/>
+        <w:jc w:val="left"/>
+        <w:tblInd w:w="-108.0" w:type="dxa"/>
+        <w:tblBorders>
+          <w:top w:color="000000" w:space="0" w:sz="4" w:val="single"/>
+          <w:left w:color="000000" w:space="0" w:sz="4" w:val="single"/>
+          <w:bottom w:color="000000" w:space="0" w:sz="4" w:val="single"/>
+          <w:right w:color="000000" w:space="0" w:sz="4" w:val="single"/>
+          <w:insideH w:color="000000" w:space="0" w:sz="4" w:val="single"/>
+          <w:insideV w:color="000000" w:space="0" w:sz="4" w:val="single"/>
+        </w:tblBorders>
+        <w:tblLayout w:type="fixed"/>
+        <w:tblLook w:val="0400"/>
+      </w:tblPr>
+      <w:tblGrid>
+        <w:gridCol w:w="558"/>
+        <w:gridCol w:w="4608"/>
+        <w:gridCol w:w="1710"/>
+        <w:gridCol w:w="1692"/>
+        <w:gridCol w:w="1350"/>
+        <w:tblGridChange w:id="0">
+          <w:tblGrid>
+            <w:gridCol w:w="558"/>
+            <w:gridCol w:w="4608"/>
+            <w:gridCol w:w="1710"/>
+            <w:gridCol w:w="1692"/>
+            <w:gridCol w:w="1350"/>
+          </w:tblGrid>
+        </w:tblGridChange>
+      </w:tblGrid>
+      <w:tr>
+        <w:trPr>
+          <w:cantSplit w:val="0"/>
+          <w:tblHeader w:val="0"/>
+        </w:trPr>
+        <w:tc>
+          <w:tcPr>
+            <w:shd w:fill="004070" w:val="clear"/>
+          </w:tcPr>
+          <w:p>
+            <w:pPr>
+              <w:spacing w:after="0" w:line="240" w:lineRule="auto"/>
+              <w:rPr>
+                <w:rFonts w:ascii="Verdana" w:cs="Verdana" w:eastAsia="Verdana" w:hAnsi="Verdana"/>
+                <w:b w:val="1"/>
+                <w:color w:val="ffffff"/>
+                <w:sz w:val="16"/>
+                <w:szCs w:val="16"/>
+              </w:rPr>
+            </w:pPr>
+            <w:r>
+              <w:rPr>
+                <w:rFonts w:ascii="Verdana" w:cs="Verdana" w:eastAsia="Verdana" w:hAnsi="Verdana"/>
+                <w:b w:val="1"/>
+                <w:color w:val="ffffff"/>
+                <w:sz w:val="16"/>
+                <w:szCs w:val="16"/>
+                <w:rtl w:val="0"/>
+              </w:rPr>
+              <w:t xml:space="preserve">STT</w:t>
+            </w:r>
+          </w:p>
+        </w:tc>
+        <w:tc>
+          <w:tcPr>
+            <w:shd w:fill="004070" w:val="clear"/>
+          </w:tcPr>
+          <w:p>
+            <w:pPr>
+              <w:spacing w:after="0" w:line="240" w:lineRule="auto"/>
+              <w:rPr>
+                <w:rFonts w:ascii="Verdana" w:cs="Verdana" w:eastAsia="Verdana" w:hAnsi="Verdana"/>
+                <w:b w:val="1"/>
+                <w:color w:val="ffffff"/>
+                <w:sz w:val="16"/>
+                <w:szCs w:val="16"/>
+              </w:rPr>
+            </w:pPr>
+            <w:r>
+              <w:rPr>
+                <w:rFonts w:ascii="Verdana" w:cs="Verdana" w:eastAsia="Verdana" w:hAnsi="Verdana"/>
+                <w:b w:val="1"/>
+                <w:color w:val="ffffff"/>
+                <w:sz w:val="16"/>
+                <w:szCs w:val="16"/>
+                <w:rtl w:val="0"/>
+              </w:rPr>
+              <w:t xml:space="preserve">Description</w:t>
+            </w:r>
+          </w:p>
+        </w:tc>
+        <w:tc>
+          <w:tcPr>
+            <w:shd w:fill="004070" w:val="clear"/>
+          </w:tcPr>
+          <w:p>
+            <w:pPr>
+              <w:spacing w:after="0" w:line="240" w:lineRule="auto"/>
+              <w:rPr>
+                <w:rFonts w:ascii="Verdana" w:cs="Verdana" w:eastAsia="Verdana" w:hAnsi="Verdana"/>
+                <w:b w:val="1"/>
+                <w:color w:val="ffffff"/>
+                <w:sz w:val="16"/>
+                <w:szCs w:val="16"/>
+              </w:rPr>
+            </w:pPr>
+            <w:r>
+              <w:rPr>
+                <w:rFonts w:ascii="Verdana" w:cs="Verdana" w:eastAsia="Verdana" w:hAnsi="Verdana"/>
+                <w:b w:val="1"/>
+                <w:color w:val="ffffff"/>
+                <w:sz w:val="16"/>
+                <w:szCs w:val="16"/>
+                <w:rtl w:val="0"/>
+              </w:rPr>
+              <w:t xml:space="preserve">Due Date</w:t>
+            </w:r>
+          </w:p>
+        </w:tc>
+        <w:tc>
+          <w:tcPr>
+            <w:shd w:fill="004070" w:val="clear"/>
+          </w:tcPr>
+          <w:p>
+            <w:pPr>
+              <w:spacing w:after="0" w:line="240" w:lineRule="auto"/>
+              <w:rPr>
+                <w:rFonts w:ascii="Verdana" w:cs="Verdana" w:eastAsia="Verdana" w:hAnsi="Verdana"/>
+                <w:b w:val="1"/>
+                <w:color w:val="ffffff"/>
+                <w:sz w:val="16"/>
+                <w:szCs w:val="16"/>
+              </w:rPr>
+            </w:pPr>
+            <w:r>
+              <w:rPr>
+                <w:rFonts w:ascii="Verdana" w:cs="Verdana" w:eastAsia="Verdana" w:hAnsi="Verdana"/>
+                <w:b w:val="1"/>
+                <w:color w:val="ffffff"/>
+                <w:sz w:val="16"/>
+                <w:szCs w:val="16"/>
+                <w:rtl w:val="0"/>
+              </w:rPr>
+              <w:t xml:space="preserve">Responsibility</w:t>
+            </w:r>
+          </w:p>
+        </w:tc>
+        <w:tc>
+          <w:tcPr>
+            <w:shd w:fill="004070" w:val="clear"/>
+          </w:tcPr>
+          <w:p>
+            <w:pPr>
+              <w:spacing w:after="0" w:line="240" w:lineRule="auto"/>
+              <w:rPr>
+                <w:rFonts w:ascii="Verdana" w:cs="Verdana" w:eastAsia="Verdana" w:hAnsi="Verdana"/>
+                <w:b w:val="1"/>
+                <w:color w:val="ffffff"/>
+                <w:sz w:val="16"/>
+                <w:szCs w:val="16"/>
+              </w:rPr>
+            </w:pPr>
+            <w:r>
+              <w:rPr>
+                <w:rFonts w:ascii="Verdana" w:cs="Verdana" w:eastAsia="Verdana" w:hAnsi="Verdana"/>
+                <w:b w:val="1"/>
+                <w:color w:val="ffffff"/>
+                <w:sz w:val="16"/>
+                <w:szCs w:val="16"/>
+                <w:rtl w:val="0"/>
+              </w:rPr>
+              <w:t xml:space="preserve">%Complete</w:t>
+            </w:r>
+          </w:p>
+        </w:tc>
+      </w:tr>
+      <w:tr>
+        <w:trPr>
+          <w:cantSplit w:val="0"/>
+          <w:tblHeader w:val="0"/>
+        </w:trPr>
+        <w:tc>
+          <w:tcPr/>
+          <w:p>
+            <w:pPr>
+              <w:spacing w:after="0" w:line="240" w:lineRule="auto"/>
+              <w:jc w:val="center"/>
+              <w:rPr>
+                <w:rFonts w:ascii="Verdana" w:cs="Verdana" w:eastAsia="Verdana" w:hAnsi="Verdana"/>
+                <w:sz w:val="20"/>
+                <w:szCs w:val="20"/>
+              </w:rPr>
+            </w:pPr>
+            <w:r>
+              <w:rPr>
+                <w:rFonts w:ascii="Verdana" w:cs="Verdana" w:eastAsia="Verdana" w:hAnsi="Verdana"/>
+                <w:sz w:val="20"/>
+                <w:szCs w:val="20"/>
+                <w:rtl w:val="0"/>
+              </w:rPr>
+              <w:t xml:space="preserve">1</w:t>
+            </w:r>
+          </w:p>
+        </w:tc>
+        <w:tc>
+          <w:tcPr/>
+          <w:p>
+            <w:pPr>
+              <w:rPr>
+                <w:rFonts w:ascii="Verdana" w:cs="Verdana" w:eastAsia="Verdana" w:hAnsi="Verdana"/>
+                <w:sz w:val="20"/>
+                <w:szCs w:val="20"/>
+              </w:rPr>
+            </w:pPr>
+            <w:r>
+              <w:rPr>
+                <w:rFonts w:ascii="Verdana" w:cs="Verdana" w:eastAsia="Verdana" w:hAnsi="Verdana"/>
+                <w:sz w:val="20"/>
+                <w:szCs w:val="20"/>
+                <w:rtl w:val="0"/>
+              </w:rPr>
+              <w:t xml:space="preserve">Revised use-case model</w:t>
+            </w:r>
+          </w:p>
+        </w:tc>
+        <w:tc>
+          <w:tcPr/>
+          <w:p>
+            <w:pPr>
+              <w:rPr>
+                <w:rFonts w:ascii="Verdana" w:cs="Verdana" w:eastAsia="Verdana" w:hAnsi="Verdana"/>
+                <w:sz w:val="20"/>
+                <w:szCs w:val="20"/>
+              </w:rPr>
+            </w:pPr>
+            <w:r>
+              <w:rPr>
+                <w:rFonts w:ascii="Verdana" w:cs="Verdana" w:eastAsia="Verdana" w:hAnsi="Verdana"/>
+                <w:sz w:val="20"/>
+                <w:szCs w:val="20"/>
+                <w:rtl w:val="0"/>
+              </w:rPr>
+              <w:t xml:space="preserve">16/11/2023</w:t>
+            </w:r>
+          </w:p>
+        </w:tc>
+        <w:tc>
+          <w:tcPr/>
+          <w:p>
+            <w:pPr>
+              <w:rPr>
+                <w:rFonts w:ascii="Verdana" w:cs="Verdana" w:eastAsia="Verdana" w:hAnsi="Verdana"/>
+                <w:sz w:val="20"/>
+                <w:szCs w:val="20"/>
+              </w:rPr>
+            </w:pPr>
+            <w:r>
+              <w:rPr>
+                <w:rFonts w:ascii="Verdana" w:cs="Verdana" w:eastAsia="Verdana" w:hAnsi="Verdana"/>
+                <w:sz w:val="20"/>
+                <w:szCs w:val="20"/>
+                <w:rtl w:val="0"/>
+              </w:rPr>
+              <w:t xml:space="preserve">TNMinh</w:t>
+              <w:br w:type="textWrapping"/>
+              <w:t xml:space="preserve">BDDQuan</w:t>
+              <w:br w:type="textWrapping"/>
+              <w:t xml:space="preserve">HDViet</w:t>
+            </w:r>
+          </w:p>
+          <w:p>
+            <w:pPr>
+              <w:rPr>
+                <w:rFonts w:ascii="Verdana" w:cs="Verdana" w:eastAsia="Verdana" w:hAnsi="Verdana"/>
+                <w:sz w:val="20"/>
+                <w:szCs w:val="20"/>
+              </w:rPr>
+            </w:pPr>
+            <w:r>
+              <w:rPr>
+                <w:rFonts w:ascii="Verdana" w:cs="Verdana" w:eastAsia="Verdana" w:hAnsi="Verdana"/>
+                <w:sz w:val="20"/>
+                <w:szCs w:val="20"/>
+                <w:rtl w:val="0"/>
+              </w:rPr>
+              <w:t xml:space="preserve">VMAThu</w:t>
+            </w:r>
+          </w:p>
+          <w:p>
+            <w:pPr>
+              <w:rPr>
+                <w:rFonts w:ascii="Verdana" w:cs="Verdana" w:eastAsia="Verdana" w:hAnsi="Verdana"/>
+                <w:sz w:val="20"/>
+                <w:szCs w:val="20"/>
+              </w:rPr>
+            </w:pPr>
+            <w:r>
+              <w:rPr>
+                <w:rFonts w:ascii="Verdana" w:cs="Verdana" w:eastAsia="Verdana" w:hAnsi="Verdana"/>
+                <w:sz w:val="20"/>
+                <w:szCs w:val="20"/>
+                <w:rtl w:val="0"/>
+              </w:rPr>
+              <w:t xml:space="preserve">LVNTruc</w:t>
+            </w:r>
+          </w:p>
+        </w:tc>
+        <w:tc>
+          <w:tcPr/>
+          <w:p>
+            <w:pPr>
+              <w:spacing w:after="0" w:line="240" w:lineRule="auto"/>
+              <w:rPr>
+                <w:rFonts w:ascii="Verdana" w:cs="Verdana" w:eastAsia="Verdana" w:hAnsi="Verdana"/>
+                <w:sz w:val="20"/>
+                <w:szCs w:val="20"/>
+              </w:rPr>
+            </w:pPr>
+            <w:r>
+              <w:rPr>
+                <w:rFonts w:ascii="Verdana" w:cs="Verdana" w:eastAsia="Verdana" w:hAnsi="Verdana"/>
+                <w:sz w:val="20"/>
+                <w:szCs w:val="20"/>
+                <w:rtl w:val="0"/>
+              </w:rPr>
+              <w:t xml:space="preserve">100%</w:t>
+            </w:r>
+          </w:p>
+        </w:tc>
+      </w:tr>
+      <w:tr>
+        <w:trPr>
+          <w:cantSplit w:val="0"/>
+          <w:tblHeader w:val="0"/>
+        </w:trPr>
+        <w:tc>
+          <w:tcPr/>
+          <w:p>
+            <w:pPr>
+              <w:spacing w:after="0" w:line="240" w:lineRule="auto"/>
+              <w:jc w:val="center"/>
+              <w:rPr>
+                <w:rFonts w:ascii="Verdana" w:cs="Verdana" w:eastAsia="Verdana" w:hAnsi="Verdana"/>
+                <w:sz w:val="20"/>
+                <w:szCs w:val="20"/>
+              </w:rPr>
+            </w:pPr>
+            <w:r>
+              <w:rPr>
+                <w:rFonts w:ascii="Verdana" w:cs="Verdana" w:eastAsia="Verdana" w:hAnsi="Verdana"/>
+                <w:sz w:val="20"/>
+                <w:szCs w:val="20"/>
+                <w:rtl w:val="0"/>
+              </w:rPr>
+              <w:t xml:space="preserve">2</w:t>
+            </w:r>
+          </w:p>
+        </w:tc>
+        <w:tc>
+          <w:tcPr/>
+          <w:p>
+            <w:pPr>
+              <w:rPr>
+                <w:rFonts w:ascii="Verdana" w:cs="Verdana" w:eastAsia="Verdana" w:hAnsi="Verdana"/>
+                <w:sz w:val="20"/>
+                <w:szCs w:val="20"/>
+              </w:rPr>
+            </w:pPr>
+            <w:r>
+              <w:rPr>
+                <w:rFonts w:ascii="Verdana" w:cs="Verdana" w:eastAsia="Verdana" w:hAnsi="Verdana"/>
+                <w:sz w:val="20"/>
+                <w:szCs w:val="20"/>
+                <w:rtl w:val="0"/>
+              </w:rPr>
+              <w:t xml:space="preserve">Revised use-case specification</w:t>
+            </w:r>
+          </w:p>
+        </w:tc>
+        <w:tc>
+          <w:tcPr/>
+          <w:p>
+            <w:pPr>
+              <w:rPr>
+                <w:rFonts w:ascii="Verdana" w:cs="Verdana" w:eastAsia="Verdana" w:hAnsi="Verdana"/>
+                <w:sz w:val="20"/>
+                <w:szCs w:val="20"/>
+              </w:rPr>
+            </w:pPr>
+            <w:r>
+              <w:rPr>
+                <w:rFonts w:ascii="Verdana" w:cs="Verdana" w:eastAsia="Verdana" w:hAnsi="Verdana"/>
+                <w:sz w:val="20"/>
+                <w:szCs w:val="20"/>
+                <w:rtl w:val="0"/>
+              </w:rPr>
+              <w:t xml:space="preserve">17/11/2023</w:t>
+            </w:r>
+          </w:p>
+        </w:tc>
+        <w:tc>
+          <w:tcPr/>
+          <w:p>
+            <w:pPr>
+              <w:rPr>
+                <w:rFonts w:ascii="Verdana" w:cs="Verdana" w:eastAsia="Verdana" w:hAnsi="Verdana"/>
+                <w:sz w:val="20"/>
+                <w:szCs w:val="20"/>
+              </w:rPr>
+            </w:pPr>
+            <w:r>
+              <w:rPr>
+                <w:rFonts w:ascii="Verdana" w:cs="Verdana" w:eastAsia="Verdana" w:hAnsi="Verdana"/>
+                <w:sz w:val="20"/>
+                <w:szCs w:val="20"/>
+                <w:rtl w:val="0"/>
+              </w:rPr>
+              <w:t xml:space="preserve">TNMinh</w:t>
+              <w:br w:type="textWrapping"/>
+              <w:t xml:space="preserve">BDDQuan</w:t>
+              <w:br w:type="textWrapping"/>
+              <w:t xml:space="preserve">HDViet</w:t>
+            </w:r>
+          </w:p>
+          <w:p>
+            <w:pPr>
+              <w:rPr>
+                <w:rFonts w:ascii="Verdana" w:cs="Verdana" w:eastAsia="Verdana" w:hAnsi="Verdana"/>
+                <w:sz w:val="20"/>
+                <w:szCs w:val="20"/>
+              </w:rPr>
+            </w:pPr>
+            <w:r>
+              <w:rPr>
+                <w:rFonts w:ascii="Verdana" w:cs="Verdana" w:eastAsia="Verdana" w:hAnsi="Verdana"/>
+                <w:sz w:val="20"/>
+                <w:szCs w:val="20"/>
+                <w:rtl w:val="0"/>
+              </w:rPr>
+              <w:t xml:space="preserve">VMAThu</w:t>
+            </w:r>
+          </w:p>
+          <w:p>
+            <w:pPr>
+              <w:rPr>
+                <w:rFonts w:ascii="Verdana" w:cs="Verdana" w:eastAsia="Verdana" w:hAnsi="Verdana"/>
+                <w:sz w:val="20"/>
+                <w:szCs w:val="20"/>
+              </w:rPr>
+            </w:pPr>
+            <w:r>
+              <w:rPr>
+                <w:rFonts w:ascii="Verdana" w:cs="Verdana" w:eastAsia="Verdana" w:hAnsi="Verdana"/>
+                <w:sz w:val="20"/>
+                <w:szCs w:val="20"/>
+                <w:rtl w:val="0"/>
+              </w:rPr>
+              <w:t xml:space="preserve">LVNTruc</w:t>
+            </w:r>
+          </w:p>
+        </w:tc>
+        <w:tc>
+          <w:tcPr/>
+          <w:p>
+            <w:pPr>
+              <w:spacing w:after="0" w:line="240" w:lineRule="auto"/>
+              <w:rPr>
+                <w:rFonts w:ascii="Verdana" w:cs="Verdana" w:eastAsia="Verdana" w:hAnsi="Verdana"/>
+                <w:sz w:val="20"/>
+                <w:szCs w:val="20"/>
+              </w:rPr>
+            </w:pPr>
+            <w:r>
+              <w:rPr>
+                <w:rFonts w:ascii="Verdana" w:cs="Verdana" w:eastAsia="Verdana" w:hAnsi="Verdana"/>
+                <w:sz w:val="20"/>
+                <w:szCs w:val="20"/>
+                <w:rtl w:val="0"/>
+              </w:rPr>
+              <w:t xml:space="preserve">100%</w:t>
+            </w:r>
+          </w:p>
+        </w:tc>
+      </w:tr>
+      <w:tr>
+        <w:trPr>
+          <w:cantSplit w:val="0"/>
+          <w:tblHeader w:val="0"/>
+        </w:trPr>
+        <w:tc>
+          <w:tcPr/>
+          <w:p>
+            <w:pPr>
+              <w:spacing w:after="0" w:line="240" w:lineRule="auto"/>
+              <w:jc w:val="center"/>
+              <w:rPr>
+                <w:rFonts w:ascii="Verdana" w:cs="Verdana" w:eastAsia="Verdana" w:hAnsi="Verdana"/>
+                <w:sz w:val="20"/>
+                <w:szCs w:val="20"/>
+              </w:rPr>
+            </w:pPr>
+            <w:r>
+              <w:rPr>
+                <w:rFonts w:ascii="Verdana" w:cs="Verdana" w:eastAsia="Verdana" w:hAnsi="Verdana"/>
+                <w:sz w:val="20"/>
+                <w:szCs w:val="20"/>
+                <w:rtl w:val="0"/>
+              </w:rPr>
+              <w:t xml:space="preserve">3</w:t>
+            </w:r>
+          </w:p>
+        </w:tc>
+        <w:tc>
+          <w:tcPr/>
+          <w:p>
+            <w:pPr>
+              <w:ind w:left="720"/>
+              <w:rPr>
+                <w:rFonts w:ascii="Verdana" w:cs="Verdana" w:eastAsia="Verdana" w:hAnsi="Verdana"/>
+                <w:sz w:val="20"/>
+                <w:szCs w:val="20"/>
+              </w:rPr>
+            </w:pPr>
+            <w:r>
+              <w:rPr>
+                <w:rFonts w:ascii="Verdana" w:cs="Verdana" w:eastAsia="Verdana" w:hAnsi="Verdana"/>
+                <w:sz w:val="20"/>
+                <w:szCs w:val="20"/>
+                <w:rtl w:val="0"/>
+              </w:rPr>
+              <w:t xml:space="preserve">Design high-fidelity wireframe</w:t>
+            </w:r>
+          </w:p>
+        </w:tc>
+        <w:tc>
+          <w:tcPr/>
+          <w:p>
+            <w:pPr>
+              <w:rPr>
+                <w:rFonts w:ascii="Verdana" w:cs="Verdana" w:eastAsia="Verdana" w:hAnsi="Verdana"/>
+                <w:sz w:val="20"/>
+                <w:szCs w:val="20"/>
+              </w:rPr>
+            </w:pPr>
+            <w:r>
+              <w:rPr>
+                <w:rFonts w:ascii="Verdana" w:cs="Verdana" w:eastAsia="Verdana" w:hAnsi="Verdana"/>
+                <w:sz w:val="20"/>
+                <w:szCs w:val="20"/>
+                <w:rtl w:val="0"/>
+              </w:rPr>
+              <w:t xml:space="preserve">21/11/2023</w:t>
+            </w:r>
+          </w:p>
+        </w:tc>
+        <w:tc>
+          <w:tcPr/>
+          <w:p>
+            <w:pPr>
+              <w:rPr>
+                <w:rFonts w:ascii="Verdana" w:cs="Verdana" w:eastAsia="Verdana" w:hAnsi="Verdana"/>
+                <w:sz w:val="20"/>
+                <w:szCs w:val="20"/>
+              </w:rPr>
+            </w:pPr>
+            <w:r>
+              <w:rPr>
+                <w:rFonts w:ascii="Verdana" w:cs="Verdana" w:eastAsia="Verdana" w:hAnsi="Verdana"/>
+                <w:sz w:val="20"/>
+                <w:szCs w:val="20"/>
+                <w:rtl w:val="0"/>
+              </w:rPr>
+              <w:t xml:space="preserve">TNMinh</w:t>
+              <w:br w:type="textWrapping"/>
+              <w:t xml:space="preserve">BDDQuan</w:t>
+              <w:br w:type="textWrapping"/>
+              <w:t xml:space="preserve">HDViet</w:t>
+            </w:r>
+          </w:p>
+          <w:p>
+            <w:pPr>
+              <w:rPr>
+                <w:rFonts w:ascii="Verdana" w:cs="Verdana" w:eastAsia="Verdana" w:hAnsi="Verdana"/>
+                <w:sz w:val="20"/>
+                <w:szCs w:val="20"/>
+              </w:rPr>
+            </w:pPr>
+            <w:r>
+              <w:rPr>
+                <w:rFonts w:ascii="Verdana" w:cs="Verdana" w:eastAsia="Verdana" w:hAnsi="Verdana"/>
+                <w:sz w:val="20"/>
+                <w:szCs w:val="20"/>
+                <w:rtl w:val="0"/>
+              </w:rPr>
+              <w:t xml:space="preserve">VMAThu</w:t>
+            </w:r>
+          </w:p>
+          <w:p>
+            <w:pPr>
+              <w:rPr>
+                <w:rFonts w:ascii="Verdana" w:cs="Verdana" w:eastAsia="Verdana" w:hAnsi="Verdana"/>
+                <w:sz w:val="20"/>
+                <w:szCs w:val="20"/>
+              </w:rPr>
+            </w:pPr>
+            <w:r>
+              <w:rPr>
+                <w:rFonts w:ascii="Verdana" w:cs="Verdana" w:eastAsia="Verdana" w:hAnsi="Verdana"/>
+                <w:sz w:val="20"/>
+                <w:szCs w:val="20"/>
+                <w:rtl w:val="0"/>
+              </w:rPr>
+              <w:t xml:space="preserve">LVNTruc</w:t>
+            </w:r>
+          </w:p>
+        </w:tc>
+        <w:tc>
+          <w:tcPr/>
+          <w:p>
+            <w:pPr>
+              <w:spacing w:after="0" w:line="240" w:lineRule="auto"/>
+              <w:rPr>
+                <w:rFonts w:ascii="Verdana" w:cs="Verdana" w:eastAsia="Verdana" w:hAnsi="Verdana"/>
+                <w:sz w:val="20"/>
+                <w:szCs w:val="20"/>
+              </w:rPr>
+            </w:pPr>
+            <w:r>
+              <w:rPr>
+                <w:rFonts w:ascii="Verdana" w:cs="Verdana" w:eastAsia="Verdana" w:hAnsi="Verdana"/>
+                <w:sz w:val="20"/>
+                <w:szCs w:val="20"/>
+                <w:rtl w:val="0"/>
+              </w:rPr>
+              <w:t xml:space="preserve">100%</w:t>
+            </w:r>
+          </w:p>
+        </w:tc>
+      </w:tr>
+    </w:tbl>
+    <w:p>
+      <w:pPr>
+        <w:pStyle w:val="Heading1"/>
+        <w:numPr>
+          <w:ilvl w:val="0"/>
+          <w:numId w:val="5"/>
+        </w:numPr>
+        <w:ind w:left="360"/>
+        <w:rPr>
+          <w:rFonts w:ascii="Verdana" w:cs="Verdana" w:eastAsia="Verdana" w:hAnsi="Verdana"/>
+          <w:color w:val="366091"/>
+        </w:rPr>
+      </w:pPr>
+      <w:r>
+        <w:rPr>
+          <w:rFonts w:ascii="Verdana" w:cs="Verdana" w:eastAsia="Verdana" w:hAnsi="Verdana"/>
+          <w:sz w:val="20"/>
+          <w:szCs w:val="20"/>
+          <w:rtl w:val="0"/>
+        </w:rPr>
+        <w:t xml:space="preserve">Issues and impacts:</w:t>
+      </w:r>
+    </w:p>
+    <w:p>
+      <w:pPr>
+        <w:numPr>
+          <w:ilvl w:val="0"/>
+          <w:numId w:val="8"/>
+        </w:numPr>
+        <w:ind w:left="720" w:hanging="360"/>
+      </w:pPr>
+      <w:r>
+        <w:rPr>
+          <w:rFonts w:ascii="Verdana" w:cs="Verdana" w:eastAsia="Verdana" w:hAnsi="Verdana"/>
+          <w:sz w:val="20"/>
+          <w:szCs w:val="20"/>
+          <w:rtl w:val="0"/>
+        </w:rPr>
+        <w:t xml:space="preserve">A review of the report will be carried out by the PM prior to the report being presented to the Client. (Responsible: TNMinh, Action date: November 22</w:t>
+      </w:r>
+      <w:r>
+        <w:rPr>
+          <w:rFonts w:ascii="Verdana" w:cs="Verdana" w:eastAsia="Verdana" w:hAnsi="Verdana"/>
+          <w:sz w:val="20"/>
+          <w:szCs w:val="20"/>
+          <w:vertAlign w:val="superscript"/>
+          <w:rtl w:val="0"/>
+        </w:rPr>
+        <w:t xml:space="preserve">nd</w:t>
+      </w:r>
+      <w:r>
+        <w:rPr>
+          <w:rFonts w:ascii="Verdana" w:cs="Verdana" w:eastAsia="Verdana" w:hAnsi="Verdana"/>
+          <w:sz w:val="20"/>
+          <w:szCs w:val="20"/>
+          <w:rtl w:val="0"/>
+        </w:rPr>
+        <w:t xml:space="preserve">, 2023).</w:t>
+      </w:r>
+    </w:p>
+    <w:p>
+      <w:pPr>
+        <w:pStyle w:val="Heading1"/>
+        <w:numPr>
+          <w:ilvl w:val="0"/>
+          <w:numId w:val="5"/>
+        </w:numPr>
+        <w:ind w:left="360"/>
+        <w:rPr>
+          <w:rFonts w:ascii="Verdana" w:cs="Verdana" w:eastAsia="Verdana" w:hAnsi="Verdana"/>
+          <w:color w:val="366091"/>
+        </w:rPr>
+      </w:pPr>
+      <w:bookmarkStart w:colFirst="0" w:colLast="0" w:name="_heading=h.xcjk334js5z4" w:id="0"/>
+      <w:bookmarkEnd w:id="0"/>
+      <w:r>
+        <w:rPr>
+          <w:rFonts w:ascii="Verdana" w:cs="Verdana" w:eastAsia="Verdana" w:hAnsi="Verdana"/>
+          <w:sz w:val="20"/>
+          <w:szCs w:val="20"/>
+          <w:rtl w:val="0"/>
+        </w:rPr>
+        <w:t xml:space="preserve">Next week's goals:</w:t>
+      </w:r>
+    </w:p>
+    <w:tbl>
+      <w:tblPr>
+        <w:tblStyle w:val="Table10"/>
+        <w:tblW w:w="8568.0" w:type="dxa"/>
+        <w:jc w:val="left"/>
+        <w:tblInd w:w="-108.0" w:type="dxa"/>
+        <w:tblBorders>
+          <w:top w:color="000000" w:space="0" w:sz="4" w:val="single"/>
+          <w:left w:color="000000" w:space="0" w:sz="4" w:val="single"/>
+          <w:bottom w:color="000000" w:space="0" w:sz="4" w:val="single"/>
+          <w:right w:color="000000" w:space="0" w:sz="4" w:val="single"/>
+          <w:insideH w:color="000000" w:space="0" w:sz="4" w:val="single"/>
+          <w:insideV w:color="000000" w:space="0" w:sz="4" w:val="single"/>
+        </w:tblBorders>
+        <w:tblLayout w:type="fixed"/>
+        <w:tblLook w:val="0400"/>
+      </w:tblPr>
+      <w:tblGrid>
+        <w:gridCol w:w="558"/>
+        <w:gridCol w:w="4608"/>
+        <w:gridCol w:w="1710"/>
+        <w:gridCol w:w="1692"/>
+        <w:tblGridChange w:id="0">
+          <w:tblGrid>
+            <w:gridCol w:w="558"/>
+            <w:gridCol w:w="4608"/>
+            <w:gridCol w:w="1710"/>
+            <w:gridCol w:w="1692"/>
+          </w:tblGrid>
+        </w:tblGridChange>
+      </w:tblGrid>
+      <w:tr>
+        <w:trPr>
+          <w:cantSplit w:val="0"/>
+          <w:tblHeader w:val="0"/>
+        </w:trPr>
+        <w:tc>
+          <w:tcPr>
+            <w:shd w:fill="004070" w:val="clear"/>
+          </w:tcPr>
+          <w:p>
+            <w:pPr>
+              <w:spacing w:after="0" w:line="240" w:lineRule="auto"/>
+              <w:rPr>
+                <w:rFonts w:ascii="Verdana" w:cs="Verdana" w:eastAsia="Verdana" w:hAnsi="Verdana"/>
+                <w:b w:val="1"/>
+                <w:color w:val="ffffff"/>
+                <w:sz w:val="16"/>
+                <w:szCs w:val="16"/>
+              </w:rPr>
+            </w:pPr>
+            <w:r>
+              <w:rPr>
+                <w:rFonts w:ascii="Verdana" w:cs="Verdana" w:eastAsia="Verdana" w:hAnsi="Verdana"/>
+                <w:b w:val="1"/>
+                <w:color w:val="ffffff"/>
+                <w:sz w:val="16"/>
+                <w:szCs w:val="16"/>
+                <w:rtl w:val="0"/>
+              </w:rPr>
+              <w:t xml:space="preserve">STT</w:t>
+            </w:r>
+          </w:p>
+        </w:tc>
+        <w:tc>
+          <w:tcPr>
+            <w:shd w:fill="004070" w:val="clear"/>
+          </w:tcPr>
+          <w:p>
+            <w:pPr>
+              <w:spacing w:after="0" w:line="240" w:lineRule="auto"/>
+              <w:rPr>
+                <w:rFonts w:ascii="Verdana" w:cs="Verdana" w:eastAsia="Verdana" w:hAnsi="Verdana"/>
+                <w:b w:val="1"/>
+                <w:color w:val="ffffff"/>
+                <w:sz w:val="16"/>
+                <w:szCs w:val="16"/>
+              </w:rPr>
+            </w:pPr>
+            <w:r>
+              <w:rPr>
+                <w:rFonts w:ascii="Verdana" w:cs="Verdana" w:eastAsia="Verdana" w:hAnsi="Verdana"/>
+                <w:b w:val="1"/>
+                <w:color w:val="ffffff"/>
+                <w:sz w:val="16"/>
+                <w:szCs w:val="16"/>
+                <w:rtl w:val="0"/>
+              </w:rPr>
+              <w:t xml:space="preserve">Description</w:t>
+            </w:r>
+          </w:p>
+        </w:tc>
+        <w:tc>
+          <w:tcPr>
+            <w:shd w:fill="004070" w:val="clear"/>
+          </w:tcPr>
+          <w:p>
+            <w:pPr>
+              <w:spacing w:after="0" w:line="240" w:lineRule="auto"/>
+              <w:rPr>
+                <w:rFonts w:ascii="Verdana" w:cs="Verdana" w:eastAsia="Verdana" w:hAnsi="Verdana"/>
+                <w:b w:val="1"/>
+                <w:color w:val="ffffff"/>
+                <w:sz w:val="16"/>
+                <w:szCs w:val="16"/>
+              </w:rPr>
+            </w:pPr>
+            <w:r>
+              <w:rPr>
+                <w:rFonts w:ascii="Verdana" w:cs="Verdana" w:eastAsia="Verdana" w:hAnsi="Verdana"/>
+                <w:b w:val="1"/>
+                <w:color w:val="ffffff"/>
+                <w:sz w:val="16"/>
+                <w:szCs w:val="16"/>
+                <w:rtl w:val="0"/>
+              </w:rPr>
+              <w:t xml:space="preserve">Due Date</w:t>
+            </w:r>
+          </w:p>
+        </w:tc>
+        <w:tc>
+          <w:tcPr>
+            <w:shd w:fill="004070" w:val="clear"/>
+          </w:tcPr>
+          <w:p>
+            <w:pPr>
+              <w:spacing w:after="0" w:line="240" w:lineRule="auto"/>
+              <w:rPr>
+                <w:rFonts w:ascii="Verdana" w:cs="Verdana" w:eastAsia="Verdana" w:hAnsi="Verdana"/>
+                <w:b w:val="1"/>
+                <w:color w:val="ffffff"/>
+                <w:sz w:val="16"/>
+                <w:szCs w:val="16"/>
+              </w:rPr>
+            </w:pPr>
+            <w:r>
+              <w:rPr>
+                <w:rFonts w:ascii="Verdana" w:cs="Verdana" w:eastAsia="Verdana" w:hAnsi="Verdana"/>
+                <w:b w:val="1"/>
+                <w:color w:val="ffffff"/>
+                <w:sz w:val="16"/>
+                <w:szCs w:val="16"/>
+                <w:rtl w:val="0"/>
+              </w:rPr>
+              <w:t xml:space="preserve">Responsibility</w:t>
+            </w:r>
+          </w:p>
+        </w:tc>
+      </w:tr>
+      <w:tr>
+        <w:trPr>
+          <w:cantSplit w:val="0"/>
+          <w:tblHeader w:val="0"/>
+        </w:trPr>
+        <w:tc>
+          <w:tcPr/>
+          <w:p>
+            <w:pPr>
+              <w:spacing w:after="0" w:line="240" w:lineRule="auto"/>
+              <w:jc w:val="center"/>
+              <w:rPr>
+                <w:rFonts w:ascii="Verdana" w:cs="Verdana" w:eastAsia="Verdana" w:hAnsi="Verdana"/>
+                <w:sz w:val="20"/>
+                <w:szCs w:val="20"/>
+              </w:rPr>
+            </w:pPr>
+            <w:r>
+              <w:rPr>
+                <w:rFonts w:ascii="Verdana" w:cs="Verdana" w:eastAsia="Verdana" w:hAnsi="Verdana"/>
+                <w:sz w:val="20"/>
+                <w:szCs w:val="20"/>
+                <w:rtl w:val="0"/>
+              </w:rPr>
+              <w:t xml:space="preserve">1</w:t>
+            </w:r>
+          </w:p>
+        </w:tc>
+        <w:tc>
+          <w:tcPr/>
+          <w:p>
+            <w:pPr>
+              <w:spacing w:after="0" w:line="240" w:lineRule="auto"/>
+              <w:rPr>
+                <w:rFonts w:ascii="Verdana" w:cs="Verdana" w:eastAsia="Verdana" w:hAnsi="Verdana"/>
+                <w:sz w:val="20"/>
+                <w:szCs w:val="20"/>
+              </w:rPr>
+            </w:pPr>
+            <w:r>
+              <w:rPr>
+                <w:rFonts w:ascii="Verdana" w:cs="Verdana" w:eastAsia="Verdana" w:hAnsi="Verdana"/>
+                <w:sz w:val="20"/>
+                <w:szCs w:val="20"/>
+                <w:rtl w:val="0"/>
+              </w:rPr>
+              <w:t xml:space="preserve">Revised Use-case specification</w:t>
+            </w:r>
+          </w:p>
+        </w:tc>
+        <w:tc>
+          <w:tcPr/>
+          <w:p>
+            <w:pPr>
+              <w:spacing w:after="0" w:line="240" w:lineRule="auto"/>
+              <w:rPr>
+                <w:rFonts w:ascii="Verdana" w:cs="Verdana" w:eastAsia="Verdana" w:hAnsi="Verdana"/>
+                <w:sz w:val="20"/>
+                <w:szCs w:val="20"/>
+              </w:rPr>
+            </w:pPr>
+            <w:r>
+              <w:rPr>
+                <w:rFonts w:ascii="Verdana" w:cs="Verdana" w:eastAsia="Verdana" w:hAnsi="Verdana"/>
+                <w:sz w:val="20"/>
+                <w:szCs w:val="20"/>
+                <w:rtl w:val="0"/>
+              </w:rPr>
+              <w:t xml:space="preserve">23/11/2023</w:t>
+            </w:r>
+          </w:p>
+        </w:tc>
+        <w:tc>
+          <w:tcPr/>
+          <w:p>
+            <w:pPr>
+              <w:spacing w:after="0" w:line="240" w:lineRule="auto"/>
+              <w:rPr>
+                <w:rFonts w:ascii="Verdana" w:cs="Verdana" w:eastAsia="Verdana" w:hAnsi="Verdana"/>
+                <w:sz w:val="20"/>
+                <w:szCs w:val="20"/>
+              </w:rPr>
+            </w:pPr>
+            <w:r>
+              <w:rPr>
+                <w:rFonts w:ascii="Verdana" w:cs="Verdana" w:eastAsia="Verdana" w:hAnsi="Verdana"/>
+                <w:sz w:val="20"/>
+                <w:szCs w:val="20"/>
+                <w:rtl w:val="0"/>
+              </w:rPr>
+              <w:t xml:space="preserve">TNMinh</w:t>
+              <w:br w:type="textWrapping"/>
+              <w:t xml:space="preserve">BDDQuan</w:t>
+              <w:br w:type="textWrapping"/>
+              <w:t xml:space="preserve">HDViet</w:t>
+            </w:r>
+          </w:p>
+          <w:p>
+            <w:pPr>
+              <w:spacing w:after="0" w:line="240" w:lineRule="auto"/>
+              <w:rPr>
+                <w:rFonts w:ascii="Verdana" w:cs="Verdana" w:eastAsia="Verdana" w:hAnsi="Verdana"/>
+                <w:sz w:val="20"/>
+                <w:szCs w:val="20"/>
+              </w:rPr>
+            </w:pPr>
+            <w:r>
+              <w:rPr>
+                <w:rFonts w:ascii="Verdana" w:cs="Verdana" w:eastAsia="Verdana" w:hAnsi="Verdana"/>
+                <w:sz w:val="20"/>
+                <w:szCs w:val="20"/>
+                <w:rtl w:val="0"/>
+              </w:rPr>
+              <w:t xml:space="preserve">VMAThu</w:t>
+            </w:r>
+          </w:p>
+          <w:p>
+            <w:pPr>
+              <w:spacing w:after="0" w:line="240" w:lineRule="auto"/>
+              <w:rPr>
+                <w:rFonts w:ascii="Verdana" w:cs="Verdana" w:eastAsia="Verdana" w:hAnsi="Verdana"/>
+                <w:sz w:val="20"/>
+                <w:szCs w:val="20"/>
+              </w:rPr>
+            </w:pPr>
+            <w:r>
+              <w:rPr>
+                <w:rFonts w:ascii="Verdana" w:cs="Verdana" w:eastAsia="Verdana" w:hAnsi="Verdana"/>
+                <w:sz w:val="20"/>
+                <w:szCs w:val="20"/>
+                <w:rtl w:val="0"/>
+              </w:rPr>
+              <w:t xml:space="preserve">LVNTruc</w:t>
+            </w:r>
+          </w:p>
+        </w:tc>
+      </w:tr>
+      <w:tr>
+        <w:trPr>
+          <w:cantSplit w:val="0"/>
+          <w:tblHeader w:val="0"/>
+        </w:trPr>
+        <w:tc>
+          <w:tcPr/>
+          <w:p>
+            <w:pPr>
+              <w:spacing w:after="0" w:line="240" w:lineRule="auto"/>
+              <w:jc w:val="center"/>
+              <w:rPr>
+                <w:rFonts w:ascii="Verdana" w:cs="Verdana" w:eastAsia="Verdana" w:hAnsi="Verdana"/>
+                <w:sz w:val="20"/>
+                <w:szCs w:val="20"/>
+              </w:rPr>
+            </w:pPr>
+            <w:r>
+              <w:rPr>
+                <w:rFonts w:ascii="Verdana" w:cs="Verdana" w:eastAsia="Verdana" w:hAnsi="Verdana"/>
+                <w:sz w:val="20"/>
+                <w:szCs w:val="20"/>
+                <w:rtl w:val="0"/>
+              </w:rPr>
+              <w:t xml:space="preserve">2</w:t>
+            </w:r>
+          </w:p>
+        </w:tc>
+        <w:tc>
+          <w:tcPr/>
+          <w:p>
+            <w:pPr>
+              <w:spacing w:after="0" w:line="240" w:lineRule="auto"/>
+              <w:rPr>
+                <w:rFonts w:ascii="Verdana" w:cs="Verdana" w:eastAsia="Verdana" w:hAnsi="Verdana"/>
+                <w:sz w:val="20"/>
+                <w:szCs w:val="20"/>
+              </w:rPr>
+            </w:pPr>
+            <w:r>
+              <w:rPr>
+                <w:rFonts w:ascii="Verdana" w:cs="Verdana" w:eastAsia="Verdana" w:hAnsi="Verdana"/>
+                <w:sz w:val="20"/>
+                <w:szCs w:val="20"/>
+                <w:rtl w:val="0"/>
+              </w:rPr>
+              <w:t xml:space="preserve">Architectural Goals and Constraints </w:t>
+            </w:r>
+          </w:p>
+        </w:tc>
+        <w:tc>
+          <w:tcPr/>
+          <w:p>
+            <w:pPr>
+              <w:spacing w:after="0" w:line="240" w:lineRule="auto"/>
+              <w:rPr>
+                <w:rFonts w:ascii="Verdana" w:cs="Verdana" w:eastAsia="Verdana" w:hAnsi="Verdana"/>
+                <w:sz w:val="20"/>
+                <w:szCs w:val="20"/>
+              </w:rPr>
+            </w:pPr>
+            <w:r>
+              <w:rPr>
+                <w:rFonts w:ascii="Verdana" w:cs="Verdana" w:eastAsia="Verdana" w:hAnsi="Verdana"/>
+                <w:sz w:val="20"/>
+                <w:szCs w:val="20"/>
+                <w:rtl w:val="0"/>
+              </w:rPr>
+              <w:t xml:space="preserve">25/11/2023</w:t>
+            </w:r>
+          </w:p>
+        </w:tc>
+        <w:tc>
+          <w:tcPr/>
+          <w:p>
+            <w:pPr>
+              <w:spacing w:after="0" w:line="240" w:lineRule="auto"/>
+              <w:rPr>
+                <w:rFonts w:ascii="Verdana" w:cs="Verdana" w:eastAsia="Verdana" w:hAnsi="Verdana"/>
+                <w:sz w:val="20"/>
+                <w:szCs w:val="20"/>
+              </w:rPr>
+            </w:pPr>
+            <w:r>
+              <w:rPr>
+                <w:rFonts w:ascii="Verdana" w:cs="Verdana" w:eastAsia="Verdana" w:hAnsi="Verdana"/>
+                <w:sz w:val="20"/>
+                <w:szCs w:val="20"/>
+                <w:rtl w:val="0"/>
+              </w:rPr>
+              <w:t xml:space="preserve">TNMinh</w:t>
+              <w:br w:type="textWrapping"/>
+              <w:t xml:space="preserve">BDDQuan</w:t>
+              <w:br w:type="textWrapping"/>
+              <w:t xml:space="preserve">HDViet</w:t>
+            </w:r>
+          </w:p>
+          <w:p>
+            <w:pPr>
+              <w:spacing w:after="0" w:line="240" w:lineRule="auto"/>
+              <w:rPr>
+                <w:rFonts w:ascii="Verdana" w:cs="Verdana" w:eastAsia="Verdana" w:hAnsi="Verdana"/>
+                <w:sz w:val="20"/>
+                <w:szCs w:val="20"/>
+              </w:rPr>
+            </w:pPr>
+            <w:r>
+              <w:rPr>
+                <w:rFonts w:ascii="Verdana" w:cs="Verdana" w:eastAsia="Verdana" w:hAnsi="Verdana"/>
+                <w:sz w:val="20"/>
+                <w:szCs w:val="20"/>
+                <w:rtl w:val="0"/>
+              </w:rPr>
+              <w:t xml:space="preserve">VMAThu</w:t>
+            </w:r>
+          </w:p>
+          <w:p>
+            <w:pPr>
+              <w:spacing w:after="0" w:line="240" w:lineRule="auto"/>
+              <w:rPr>
+                <w:rFonts w:ascii="Verdana" w:cs="Verdana" w:eastAsia="Verdana" w:hAnsi="Verdana"/>
+                <w:sz w:val="20"/>
+                <w:szCs w:val="20"/>
+              </w:rPr>
+            </w:pPr>
+            <w:r>
+              <w:rPr>
+                <w:rFonts w:ascii="Verdana" w:cs="Verdana" w:eastAsia="Verdana" w:hAnsi="Verdana"/>
+                <w:sz w:val="20"/>
+                <w:szCs w:val="20"/>
+                <w:rtl w:val="0"/>
+              </w:rPr>
+              <w:t xml:space="preserve">LVNTruc</w:t>
+            </w:r>
+          </w:p>
+        </w:tc>
+      </w:tr>
+      <w:tr>
+        <w:trPr>
+          <w:cantSplit w:val="0"/>
+          <w:tblHeader w:val="0"/>
+        </w:trPr>
+        <w:tc>
+          <w:tcPr/>
+          <w:p>
+            <w:pPr>
+              <w:spacing w:after="0" w:line="240" w:lineRule="auto"/>
+              <w:jc w:val="center"/>
+              <w:rPr>
+                <w:rFonts w:ascii="Verdana" w:cs="Verdana" w:eastAsia="Verdana" w:hAnsi="Verdana"/>
+                <w:sz w:val="20"/>
+                <w:szCs w:val="20"/>
+              </w:rPr>
+            </w:pPr>
+            <w:r>
+              <w:rPr>
+                <w:rFonts w:ascii="Verdana" w:cs="Verdana" w:eastAsia="Verdana" w:hAnsi="Verdana"/>
+                <w:sz w:val="20"/>
+                <w:szCs w:val="20"/>
+                <w:rtl w:val="0"/>
+              </w:rPr>
+              <w:t xml:space="preserve">3</w:t>
+            </w:r>
+          </w:p>
+        </w:tc>
+        <w:tc>
+          <w:tcPr/>
+          <w:p>
+            <w:pPr>
+              <w:spacing w:after="0" w:line="240" w:lineRule="auto"/>
+              <w:ind w:left="720"/>
+              <w:rPr>
+                <w:rFonts w:ascii="Verdana" w:cs="Verdana" w:eastAsia="Verdana" w:hAnsi="Verdana"/>
+                <w:sz w:val="20"/>
+                <w:szCs w:val="20"/>
+              </w:rPr>
+            </w:pPr>
+            <w:r>
+              <w:rPr>
+                <w:rFonts w:ascii="Verdana" w:cs="Verdana" w:eastAsia="Verdana" w:hAnsi="Verdana"/>
+                <w:sz w:val="20"/>
+                <w:szCs w:val="20"/>
+                <w:rtl w:val="0"/>
+              </w:rPr>
+              <w:t xml:space="preserve">Develop front-end: HomePage, Avatar, SearchAppBar, Footer</w:t>
+            </w:r>
+          </w:p>
+        </w:tc>
+        <w:tc>
+          <w:tcPr/>
+          <w:p>
+            <w:pPr>
+              <w:spacing w:after="0" w:line="240" w:lineRule="auto"/>
+              <w:rPr>
+                <w:rFonts w:ascii="Verdana" w:cs="Verdana" w:eastAsia="Verdana" w:hAnsi="Verdana"/>
+                <w:sz w:val="20"/>
+                <w:szCs w:val="20"/>
+              </w:rPr>
+            </w:pPr>
+            <w:r>
+              <w:rPr>
+                <w:rFonts w:ascii="Verdana" w:cs="Verdana" w:eastAsia="Verdana" w:hAnsi="Verdana"/>
+                <w:sz w:val="20"/>
+                <w:szCs w:val="20"/>
+                <w:rtl w:val="0"/>
+              </w:rPr>
+              <w:t xml:space="preserve">28/11/2023</w:t>
+            </w:r>
+          </w:p>
+        </w:tc>
+        <w:tc>
+          <w:tcPr/>
+          <w:p>
+            <w:pPr>
+              <w:spacing w:after="0" w:line="240" w:lineRule="auto"/>
+              <w:rPr>
+                <w:rFonts w:ascii="Verdana" w:cs="Verdana" w:eastAsia="Verdana" w:hAnsi="Verdana"/>
+                <w:sz w:val="20"/>
+                <w:szCs w:val="20"/>
+              </w:rPr>
+            </w:pPr>
+            <w:r>
+              <w:rPr>
+                <w:rFonts w:ascii="Verdana" w:cs="Verdana" w:eastAsia="Verdana" w:hAnsi="Verdana"/>
+                <w:sz w:val="20"/>
+                <w:szCs w:val="20"/>
+                <w:rtl w:val="0"/>
+              </w:rPr>
+              <w:t xml:space="preserve">TNMinh</w:t>
+            </w:r>
+          </w:p>
+        </w:tc>
+      </w:tr>
+      <w:tr>
+        <w:trPr>
+          <w:cantSplit w:val="0"/>
+          <w:trHeight w:val="228.06640625" w:hRule="atLeast"/>
+          <w:tblHeader w:val="0"/>
+        </w:trPr>
+        <w:tc>
+          <w:tcPr/>
+          <w:p>
+            <w:pPr>
+              <w:spacing w:after="0" w:line="240" w:lineRule="auto"/>
+              <w:jc w:val="center"/>
+              <w:rPr>
+                <w:rFonts w:ascii="Verdana" w:cs="Verdana" w:eastAsia="Verdana" w:hAnsi="Verdana"/>
+                <w:sz w:val="20"/>
+                <w:szCs w:val="20"/>
+              </w:rPr>
+            </w:pPr>
+            <w:r>
+              <w:rPr>
+                <w:rFonts w:ascii="Verdana" w:cs="Verdana" w:eastAsia="Verdana" w:hAnsi="Verdana"/>
+                <w:sz w:val="20"/>
+                <w:szCs w:val="20"/>
+                <w:rtl w:val="0"/>
+              </w:rPr>
+              <w:t xml:space="preserve">4</w:t>
+            </w:r>
+          </w:p>
+        </w:tc>
+        <w:tc>
+          <w:tcPr/>
+          <w:p>
+            <w:pPr>
+              <w:ind w:left="720"/>
+              <w:rPr>
+                <w:rFonts w:ascii="Verdana" w:cs="Verdana" w:eastAsia="Verdana" w:hAnsi="Verdana"/>
+                <w:sz w:val="20"/>
+                <w:szCs w:val="20"/>
+              </w:rPr>
+            </w:pPr>
+            <w:r>
+              <w:rPr>
+                <w:rFonts w:ascii="Verdana" w:cs="Verdana" w:eastAsia="Verdana" w:hAnsi="Verdana"/>
+                <w:sz w:val="20"/>
+                <w:szCs w:val="20"/>
+                <w:rtl w:val="0"/>
+              </w:rPr>
+              <w:t xml:space="preserve">Develop front-end: SignIn, SignUp</w:t>
+            </w:r>
+          </w:p>
+        </w:tc>
+        <w:tc>
+          <w:tcPr/>
+          <w:p>
+            <w:pPr>
+              <w:rPr>
+                <w:rFonts w:ascii="Verdana" w:cs="Verdana" w:eastAsia="Verdana" w:hAnsi="Verdana"/>
+                <w:sz w:val="20"/>
+                <w:szCs w:val="20"/>
+              </w:rPr>
+            </w:pPr>
+            <w:r>
+              <w:rPr>
+                <w:rFonts w:ascii="Verdana" w:cs="Verdana" w:eastAsia="Verdana" w:hAnsi="Verdana"/>
+                <w:sz w:val="20"/>
+                <w:szCs w:val="20"/>
+                <w:rtl w:val="0"/>
+              </w:rPr>
+              <w:t xml:space="preserve">28/11/2023</w:t>
+            </w:r>
+          </w:p>
+        </w:tc>
+        <w:tc>
+          <w:tcPr/>
+          <w:p>
+            <w:pPr>
+              <w:rPr>
+                <w:rFonts w:ascii="Verdana" w:cs="Verdana" w:eastAsia="Verdana" w:hAnsi="Verdana"/>
+                <w:sz w:val="20"/>
+                <w:szCs w:val="20"/>
+              </w:rPr>
+            </w:pPr>
+            <w:r>
+              <w:rPr>
+                <w:rFonts w:ascii="Verdana" w:cs="Verdana" w:eastAsia="Verdana" w:hAnsi="Verdana"/>
+                <w:sz w:val="20"/>
+                <w:szCs w:val="20"/>
+                <w:rtl w:val="0"/>
+              </w:rPr>
+              <w:t xml:space="preserve">BDDQuan</w:t>
+            </w:r>
+          </w:p>
+        </w:tc>
+      </w:tr>
+      <w:tr>
+        <w:trPr>
+          <w:cantSplit w:val="0"/>
+          <w:tblHeader w:val="0"/>
+        </w:trPr>
+        <w:tc>
+          <w:tcPr/>
+          <w:p>
+            <w:pPr>
+              <w:spacing w:after="0" w:line="240" w:lineRule="auto"/>
+              <w:jc w:val="center"/>
+              <w:rPr>
+                <w:rFonts w:ascii="Verdana" w:cs="Verdana" w:eastAsia="Verdana" w:hAnsi="Verdana"/>
+                <w:sz w:val="20"/>
+                <w:szCs w:val="20"/>
+              </w:rPr>
+            </w:pPr>
+            <w:r>
+              <w:rPr>
+                <w:rFonts w:ascii="Verdana" w:cs="Verdana" w:eastAsia="Verdana" w:hAnsi="Verdana"/>
+                <w:sz w:val="20"/>
+                <w:szCs w:val="20"/>
+                <w:rtl w:val="0"/>
+              </w:rPr>
+              <w:t xml:space="preserve">5</w:t>
+            </w:r>
+          </w:p>
+        </w:tc>
+        <w:tc>
+          <w:tcPr/>
+          <w:p>
+            <w:pPr>
+              <w:ind w:left="720"/>
+              <w:rPr>
+                <w:rFonts w:ascii="Verdana" w:cs="Verdana" w:eastAsia="Verdana" w:hAnsi="Verdana"/>
+                <w:sz w:val="20"/>
+                <w:szCs w:val="20"/>
+              </w:rPr>
+            </w:pPr>
+            <w:r>
+              <w:rPr>
+                <w:rFonts w:ascii="Verdana" w:cs="Verdana" w:eastAsia="Verdana" w:hAnsi="Verdana"/>
+                <w:sz w:val="20"/>
+                <w:szCs w:val="20"/>
+                <w:rtl w:val="0"/>
+              </w:rPr>
+              <w:t xml:space="preserve">Develop front-end: User detail</w:t>
+            </w:r>
+          </w:p>
+        </w:tc>
+        <w:tc>
+          <w:tcPr/>
+          <w:p>
+            <w:pPr>
+              <w:rPr>
+                <w:rFonts w:ascii="Verdana" w:cs="Verdana" w:eastAsia="Verdana" w:hAnsi="Verdana"/>
+                <w:sz w:val="20"/>
+                <w:szCs w:val="20"/>
+              </w:rPr>
+            </w:pPr>
+            <w:r>
+              <w:rPr>
+                <w:rFonts w:ascii="Verdana" w:cs="Verdana" w:eastAsia="Verdana" w:hAnsi="Verdana"/>
+                <w:sz w:val="20"/>
+                <w:szCs w:val="20"/>
+                <w:rtl w:val="0"/>
+              </w:rPr>
+              <w:t xml:space="preserve">28/11/2023</w:t>
+            </w:r>
+          </w:p>
+        </w:tc>
+        <w:tc>
+          <w:tcPr/>
+          <w:p>
+            <w:pPr>
+              <w:rPr>
+                <w:rFonts w:ascii="Verdana" w:cs="Verdana" w:eastAsia="Verdana" w:hAnsi="Verdana"/>
+                <w:sz w:val="20"/>
+                <w:szCs w:val="20"/>
+              </w:rPr>
+            </w:pPr>
+            <w:r>
+              <w:rPr>
+                <w:rFonts w:ascii="Verdana" w:cs="Verdana" w:eastAsia="Verdana" w:hAnsi="Verdana"/>
+                <w:sz w:val="20"/>
+                <w:szCs w:val="20"/>
+                <w:rtl w:val="0"/>
+              </w:rPr>
+              <w:t xml:space="preserve">HDViet</w:t>
+            </w:r>
+          </w:p>
+        </w:tc>
+      </w:tr>
+      <w:tr>
+        <w:trPr>
+          <w:cantSplit w:val="0"/>
+          <w:tblHeader w:val="0"/>
+        </w:trPr>
+        <w:tc>
+          <w:tcPr/>
+          <w:p>
+            <w:pPr>
+              <w:spacing w:after="0" w:line="240" w:lineRule="auto"/>
+              <w:jc w:val="center"/>
+              <w:rPr>
+                <w:rFonts w:ascii="Verdana" w:cs="Verdana" w:eastAsia="Verdana" w:hAnsi="Verdana"/>
+                <w:sz w:val="20"/>
+                <w:szCs w:val="20"/>
+              </w:rPr>
+            </w:pPr>
+            <w:r>
+              <w:rPr>
+                <w:rFonts w:ascii="Verdana" w:cs="Verdana" w:eastAsia="Verdana" w:hAnsi="Verdana"/>
+                <w:sz w:val="20"/>
+                <w:szCs w:val="20"/>
+                <w:rtl w:val="0"/>
+              </w:rPr>
+              <w:t xml:space="preserve">6</w:t>
+            </w:r>
+          </w:p>
+        </w:tc>
+        <w:tc>
+          <w:tcPr/>
+          <w:p>
+            <w:pPr>
+              <w:ind w:left="720"/>
+              <w:rPr>
+                <w:rFonts w:ascii="Verdana" w:cs="Verdana" w:eastAsia="Verdana" w:hAnsi="Verdana"/>
+                <w:sz w:val="20"/>
+                <w:szCs w:val="20"/>
+              </w:rPr>
+            </w:pPr>
+            <w:r>
+              <w:rPr>
+                <w:rFonts w:ascii="Verdana" w:cs="Verdana" w:eastAsia="Verdana" w:hAnsi="Verdana"/>
+                <w:sz w:val="20"/>
+                <w:szCs w:val="20"/>
+                <w:rtl w:val="0"/>
+              </w:rPr>
+              <w:t xml:space="preserve">Develop front-end: Search response page, Search logic, Café card</w:t>
+            </w:r>
+          </w:p>
+        </w:tc>
+        <w:tc>
+          <w:tcPr/>
+          <w:p>
+            <w:pPr>
+              <w:rPr>
+                <w:rFonts w:ascii="Verdana" w:cs="Verdana" w:eastAsia="Verdana" w:hAnsi="Verdana"/>
+                <w:sz w:val="20"/>
+                <w:szCs w:val="20"/>
+              </w:rPr>
+            </w:pPr>
+            <w:r>
+              <w:rPr>
+                <w:rFonts w:ascii="Verdana" w:cs="Verdana" w:eastAsia="Verdana" w:hAnsi="Verdana"/>
+                <w:sz w:val="20"/>
+                <w:szCs w:val="20"/>
+                <w:rtl w:val="0"/>
+              </w:rPr>
+              <w:t xml:space="preserve">28/11/2023</w:t>
+            </w:r>
+          </w:p>
+        </w:tc>
+        <w:tc>
+          <w:tcPr/>
+          <w:p>
+            <w:pPr>
+              <w:rPr>
+                <w:rFonts w:ascii="Verdana" w:cs="Verdana" w:eastAsia="Verdana" w:hAnsi="Verdana"/>
+                <w:sz w:val="20"/>
+                <w:szCs w:val="20"/>
+              </w:rPr>
+            </w:pPr>
+            <w:r>
+              <w:rPr>
+                <w:rFonts w:ascii="Verdana" w:cs="Verdana" w:eastAsia="Verdana" w:hAnsi="Verdana"/>
+                <w:sz w:val="20"/>
+                <w:szCs w:val="20"/>
+                <w:rtl w:val="0"/>
+              </w:rPr>
+              <w:t xml:space="preserve">VMAThu</w:t>
+            </w:r>
+          </w:p>
+        </w:tc>
+      </w:tr>
+      <w:tr>
+        <w:trPr>
+          <w:cantSplit w:val="0"/>
+          <w:trHeight w:val="213.06640625" w:hRule="atLeast"/>
+          <w:tblHeader w:val="0"/>
+        </w:trPr>
+        <w:tc>
+          <w:tcPr/>
+          <w:p>
+            <w:pPr>
+              <w:spacing w:after="0" w:line="240" w:lineRule="auto"/>
+              <w:jc w:val="center"/>
+              <w:rPr>
+                <w:rFonts w:ascii="Verdana" w:cs="Verdana" w:eastAsia="Verdana" w:hAnsi="Verdana"/>
+                <w:sz w:val="20"/>
+                <w:szCs w:val="20"/>
+              </w:rPr>
+            </w:pPr>
+            <w:r>
+              <w:rPr>
+                <w:rFonts w:ascii="Verdana" w:cs="Verdana" w:eastAsia="Verdana" w:hAnsi="Verdana"/>
+                <w:sz w:val="20"/>
+                <w:szCs w:val="20"/>
+                <w:rtl w:val="0"/>
+              </w:rPr>
+              <w:t xml:space="preserve">7</w:t>
+            </w:r>
+          </w:p>
+        </w:tc>
+        <w:tc>
+          <w:tcPr/>
+          <w:p>
+            <w:pPr>
+              <w:ind w:left="720"/>
+              <w:rPr>
+                <w:rFonts w:ascii="Verdana" w:cs="Verdana" w:eastAsia="Verdana" w:hAnsi="Verdana"/>
+                <w:sz w:val="20"/>
+                <w:szCs w:val="20"/>
+              </w:rPr>
+            </w:pPr>
+            <w:r>
+              <w:rPr>
+                <w:rFonts w:ascii="Verdana" w:cs="Verdana" w:eastAsia="Verdana" w:hAnsi="Verdana"/>
+                <w:sz w:val="20"/>
+                <w:szCs w:val="20"/>
+                <w:rtl w:val="0"/>
+              </w:rPr>
+              <w:t xml:space="preserve">Develop front-end: Shop detail</w:t>
+            </w:r>
+          </w:p>
+        </w:tc>
+        <w:tc>
+          <w:tcPr/>
+          <w:p>
+            <w:pPr>
+              <w:rPr>
+                <w:rFonts w:ascii="Verdana" w:cs="Verdana" w:eastAsia="Verdana" w:hAnsi="Verdana"/>
+                <w:sz w:val="20"/>
+                <w:szCs w:val="20"/>
+              </w:rPr>
+            </w:pPr>
+            <w:r>
+              <w:rPr>
+                <w:rFonts w:ascii="Verdana" w:cs="Verdana" w:eastAsia="Verdana" w:hAnsi="Verdana"/>
+                <w:sz w:val="20"/>
+                <w:szCs w:val="20"/>
+                <w:rtl w:val="0"/>
+              </w:rPr>
+              <w:t xml:space="preserve">28/11/2023</w:t>
+            </w:r>
+          </w:p>
+        </w:tc>
+        <w:tc>
+          <w:tcPr/>
+          <w:p>
+            <w:pPr>
+              <w:rPr>
+                <w:rFonts w:ascii="Verdana" w:cs="Verdana" w:eastAsia="Verdana" w:hAnsi="Verdana"/>
+                <w:sz w:val="20"/>
+                <w:szCs w:val="20"/>
+              </w:rPr>
+            </w:pPr>
+            <w:r>
+              <w:rPr>
+                <w:rFonts w:ascii="Verdana" w:cs="Verdana" w:eastAsia="Verdana" w:hAnsi="Verdana"/>
+                <w:sz w:val="20"/>
+                <w:szCs w:val="20"/>
+                <w:rtl w:val="0"/>
+              </w:rPr>
+              <w:t xml:space="preserve">LVNTruc</w:t>
+            </w:r>
+          </w:p>
+        </w:tc>
+      </w:tr>
+    </w:tbl>
+    <w:p>
+      <w:pPr>
+        <w:rPr>
+          <w:rFonts w:ascii="Verdana" w:cs="Verdana" w:eastAsia="Verdana" w:hAnsi="Verdana"/>
+          <w:sz w:val="18"/>
+          <w:szCs w:val="18"/>
+        </w:rPr>
+      </w:pPr>
+      <w:r>
+        <w:br w:type="page"/>
+      </w:r>
+      <w:r>
+        <w:rPr>
+          <w:rtl w:val="0"/>
+        </w:rPr>
+      </w:r>
+    </w:p>
+    <w:p>
+      <w:pPr>
+        <w:pStyle w:val="Title"/>
+        <w:rPr/>
+      </w:pPr>
+      <w:r>
+        <w:rPr>
+          <w:rtl w:val="0"/>
+        </w:rPr>
+        <w:t xml:space="preserve">Weekly Report</w:t>
+      </w:r>
+    </w:p>
+    <w:p>
+      <w:pPr>
+        <w:spacing w:after="0" w:lineRule="auto"/>
+        <w:jc w:val="center"/>
+        <w:rPr>
+          <w:rFonts w:ascii="Cambria" w:cs="Cambria" w:eastAsia="Cambria" w:hAnsi="Cambria"/>
+          <w:b w:val="1"/>
+          <w:color w:val="366091"/>
+          <w:sz w:val="18"/>
+          <w:szCs w:val="18"/>
+        </w:rPr>
+      </w:pPr>
+      <w:r>
+        <w:rPr>
+          <w:rFonts w:ascii="Verdana" w:cs="Verdana" w:eastAsia="Verdana" w:hAnsi="Verdana"/>
+          <w:b w:val="1"/>
+          <w:sz w:val="18"/>
+          <w:szCs w:val="18"/>
+          <w:rtl w:val="0"/>
+        </w:rPr>
+        <w:t xml:space="preserve">23/11/2023 – 29/11/2023</w:t>
+      </w:r>
+      <w:r>
+        <w:rPr>
+          <w:rtl w:val="0"/>
+        </w:rPr>
+      </w:r>
+    </w:p>
+    <w:p>
+      <w:pPr>
+        <w:spacing w:after="0" w:lineRule="auto"/>
+        <w:rPr>
+          <w:rFonts w:ascii="Arial" w:cs="Arial" w:eastAsia="Arial" w:hAnsi="Arial"/>
+        </w:rPr>
+      </w:pPr>
+      <w:r>
+        <w:rPr>
+          <w:rFonts w:ascii="Arial" w:cs="Arial" w:eastAsia="Arial" w:hAnsi="Arial"/>
+          <w:rtl w:val="0"/>
+        </w:rPr>
+        <w:t xml:space="preserve">Group ID: </w:t>
+      </w:r>
+      <w:r>
+        <w:rPr>
+          <w:rFonts w:ascii="Arial" w:cs="Arial" w:eastAsia="Arial" w:hAnsi="Arial"/>
+          <w:b w:val="1"/>
+          <w:color w:val="0070c0"/>
+          <w:rtl w:val="0"/>
+        </w:rPr>
+        <w:t xml:space="preserve">06</w:t>
+      </w:r>
+      <w:r>
+        <w:rPr>
+          <w:rtl w:val="0"/>
+        </w:rPr>
+      </w:r>
+    </w:p>
+    <w:p>
+      <w:pPr>
+        <w:spacing w:after="0" w:lineRule="auto"/>
+        <w:rPr>
+          <w:rFonts w:ascii="Arial" w:cs="Arial" w:eastAsia="Arial" w:hAnsi="Arial"/>
+        </w:rPr>
+      </w:pPr>
+      <w:r>
+        <w:rPr>
+          <w:rFonts w:ascii="Arial" w:cs="Arial" w:eastAsia="Arial" w:hAnsi="Arial"/>
+          <w:rtl w:val="0"/>
+        </w:rPr>
+        <w:t xml:space="preserve">Project Name: CaRe</w:t>
+      </w:r>
+    </w:p>
+    <w:p>
+      <w:pPr>
+        <w:spacing w:after="0" w:lineRule="auto"/>
+        <w:rPr>
+          <w:rFonts w:ascii="Arial" w:cs="Arial" w:eastAsia="Arial" w:hAnsi="Arial"/>
+        </w:rPr>
+      </w:pPr>
+      <w:r>
+        <w:rPr>
+          <w:rFonts w:ascii="Arial" w:cs="Arial" w:eastAsia="Arial" w:hAnsi="Arial"/>
+          <w:rtl w:val="0"/>
+        </w:rPr>
+        <w:t xml:space="preserve">Prepared by: </w:t>
+      </w:r>
+      <w:r>
+        <w:rPr>
+          <w:rFonts w:ascii="Arial" w:cs="Arial" w:eastAsia="Arial" w:hAnsi="Arial"/>
+          <w:b w:val="1"/>
+          <w:rtl w:val="0"/>
+        </w:rPr>
+        <w:t xml:space="preserve">Minh Trieu</w:t>
+      </w:r>
+      <w:r>
+        <w:rPr>
+          <w:rtl w:val="0"/>
+        </w:rPr>
+      </w:r>
+    </w:p>
+    <w:p>
+      <w:pPr>
+        <w:spacing w:after="0" w:lineRule="auto"/>
+        <w:rPr>
+          <w:rFonts w:ascii="Arial" w:cs="Arial" w:eastAsia="Arial" w:hAnsi="Arial"/>
+        </w:rPr>
+      </w:pPr>
+      <w:r>
+        <w:rPr>
+          <w:rtl w:val="0"/>
+        </w:rPr>
+      </w:r>
+    </w:p>
+    <w:p>
+      <w:pPr>
+        <w:spacing w:after="0" w:lineRule="auto"/>
+        <w:rPr>
+          <w:rFonts w:ascii="Arial" w:cs="Arial" w:eastAsia="Arial" w:hAnsi="Arial"/>
+        </w:rPr>
+      </w:pPr>
+      <w:r>
+        <w:rPr>
+          <w:rFonts w:ascii="Arial" w:cs="Arial" w:eastAsia="Arial" w:hAnsi="Arial"/>
+          <w:rtl w:val="0"/>
+        </w:rPr>
+        <w:t xml:space="preserve">Team members:</w:t>
+      </w:r>
+    </w:p>
+    <w:p>
+      <w:pPr>
+        <w:spacing w:after="0" w:lineRule="auto"/>
+        <w:rPr>
+          <w:rFonts w:ascii="Arial" w:cs="Arial" w:eastAsia="Arial" w:hAnsi="Arial"/>
+        </w:rPr>
+      </w:pPr>
+      <w:r>
+        <w:rPr>
+          <w:rFonts w:ascii="Arial" w:cs="Arial" w:eastAsia="Arial" w:hAnsi="Arial"/>
+          <w:rtl w:val="0"/>
+        </w:rPr>
+        <w:t xml:space="preserve">21127112 –</w:t>
+      </w:r>
+      <w:r>
+        <w:rPr>
+          <w:rFonts w:ascii="Arial" w:cs="Arial" w:eastAsia="Arial" w:hAnsi="Arial"/>
+          <w:b w:val="1"/>
+          <w:rtl w:val="0"/>
+        </w:rPr>
+        <w:t xml:space="preserve"> Minh Trieu</w:t>
+      </w:r>
+      <w:r>
+        <w:rPr>
+          <w:rFonts w:ascii="Arial" w:cs="Arial" w:eastAsia="Arial" w:hAnsi="Arial"/>
+          <w:rtl w:val="0"/>
+        </w:rPr>
+        <w:t xml:space="preserve"> </w:t>
+      </w:r>
+      <w:r>
+        <w:rPr>
+          <w:rFonts w:ascii="Arial" w:cs="Arial" w:eastAsia="Arial" w:hAnsi="Arial"/>
+          <w:i w:val="1"/>
+          <w:sz w:val="20"/>
+          <w:szCs w:val="20"/>
+          <w:rtl w:val="0"/>
+        </w:rPr>
+        <w:t xml:space="preserve">Project manager</w:t>
+      </w:r>
+      <w:r>
+        <w:rPr>
+          <w:rFonts w:ascii="Arial" w:cs="Arial" w:eastAsia="Arial" w:hAnsi="Arial"/>
+          <w:sz w:val="20"/>
+          <w:szCs w:val="20"/>
+          <w:rtl w:val="0"/>
+        </w:rPr>
+        <w:t xml:space="preserve"> </w:t>
+      </w:r>
+      <w:r>
+        <w:rPr>
+          <w:rFonts w:ascii="Arial" w:cs="Arial" w:eastAsia="Arial" w:hAnsi="Arial"/>
+          <w:rtl w:val="0"/>
+        </w:rPr>
+        <w:br w:type="textWrapping"/>
+        <w:t xml:space="preserve">21127141 – </w:t>
+      </w:r>
+      <w:r>
+        <w:rPr>
+          <w:rFonts w:ascii="Arial" w:cs="Arial" w:eastAsia="Arial" w:hAnsi="Arial"/>
+          <w:b w:val="1"/>
+          <w:rtl w:val="0"/>
+        </w:rPr>
+        <w:t xml:space="preserve">Quan Bui</w:t>
+      </w:r>
+      <w:r>
+        <w:rPr>
+          <w:rFonts w:ascii="Arial" w:cs="Arial" w:eastAsia="Arial" w:hAnsi="Arial"/>
+          <w:rtl w:val="0"/>
+        </w:rPr>
+        <w:t xml:space="preserve"> </w:t>
+      </w:r>
+      <w:r>
+        <w:rPr>
+          <w:rFonts w:ascii="Arial" w:cs="Arial" w:eastAsia="Arial" w:hAnsi="Arial"/>
+          <w:i w:val="1"/>
+          <w:sz w:val="20"/>
+          <w:szCs w:val="20"/>
+          <w:rtl w:val="0"/>
+        </w:rPr>
+        <w:t xml:space="preserve">Tester </w:t>
+      </w:r>
+      <w:r>
+        <w:rPr>
+          <w:rFonts w:ascii="Arial" w:cs="Arial" w:eastAsia="Arial" w:hAnsi="Arial"/>
+          <w:rtl w:val="0"/>
+        </w:rPr>
+        <w:br w:type="textWrapping"/>
+        <w:t xml:space="preserve">21127203 – </w:t>
+      </w:r>
+      <w:r>
+        <w:rPr>
+          <w:rFonts w:ascii="Arial" w:cs="Arial" w:eastAsia="Arial" w:hAnsi="Arial"/>
+          <w:b w:val="1"/>
+          <w:rtl w:val="0"/>
+        </w:rPr>
+        <w:t xml:space="preserve">Viet Hoang</w:t>
+      </w:r>
+      <w:r>
+        <w:rPr>
+          <w:rFonts w:ascii="Arial" w:cs="Arial" w:eastAsia="Arial" w:hAnsi="Arial"/>
+          <w:rtl w:val="0"/>
+        </w:rPr>
+        <w:t xml:space="preserve"> </w:t>
+      </w:r>
+      <w:r>
+        <w:rPr>
+          <w:rFonts w:ascii="Arial" w:cs="Arial" w:eastAsia="Arial" w:hAnsi="Arial"/>
+          <w:i w:val="1"/>
+          <w:sz w:val="20"/>
+          <w:szCs w:val="20"/>
+          <w:rtl w:val="0"/>
+        </w:rPr>
+        <w:t xml:space="preserve">Developer</w:t>
+      </w:r>
+      <w:r>
+        <w:rPr>
+          <w:rFonts w:ascii="Arial" w:cs="Arial" w:eastAsia="Arial" w:hAnsi="Arial"/>
+          <w:rtl w:val="0"/>
+        </w:rPr>
+        <w:t xml:space="preserve"> </w:t>
+      </w:r>
+    </w:p>
+    <w:p>
+      <w:pPr>
+        <w:spacing w:after="0" w:lineRule="auto"/>
+        <w:rPr>
+          <w:rFonts w:ascii="Arial" w:cs="Arial" w:eastAsia="Arial" w:hAnsi="Arial"/>
+          <w:i w:val="1"/>
+          <w:sz w:val="20"/>
+          <w:szCs w:val="20"/>
+        </w:rPr>
+      </w:pPr>
+      <w:r>
+        <w:rPr>
+          <w:rFonts w:ascii="Arial" w:cs="Arial" w:eastAsia="Arial" w:hAnsi="Arial"/>
+          <w:rtl w:val="0"/>
+        </w:rPr>
+        <w:t xml:space="preserve">21127446 – </w:t>
+      </w:r>
+      <w:r>
+        <w:rPr>
+          <w:rFonts w:ascii="Arial" w:cs="Arial" w:eastAsia="Arial" w:hAnsi="Arial"/>
+          <w:b w:val="1"/>
+          <w:rtl w:val="0"/>
+        </w:rPr>
+        <w:t xml:space="preserve">Thu Vo</w:t>
+      </w:r>
+      <w:r>
+        <w:rPr>
+          <w:rFonts w:ascii="Arial" w:cs="Arial" w:eastAsia="Arial" w:hAnsi="Arial"/>
+          <w:rtl w:val="0"/>
+        </w:rPr>
+        <w:t xml:space="preserve"> </w:t>
+      </w:r>
+      <w:r>
+        <w:rPr>
+          <w:rFonts w:ascii="Arial" w:cs="Arial" w:eastAsia="Arial" w:hAnsi="Arial"/>
+          <w:i w:val="1"/>
+          <w:sz w:val="20"/>
+          <w:szCs w:val="20"/>
+          <w:rtl w:val="0"/>
+        </w:rPr>
+        <w:t xml:space="preserve">Developer</w:t>
+      </w:r>
+      <w:r>
+        <w:rPr>
+          <w:rFonts w:ascii="Arial" w:cs="Arial" w:eastAsia="Arial" w:hAnsi="Arial"/>
+          <w:rtl w:val="0"/>
+        </w:rPr>
+        <w:br w:type="textWrapping"/>
+        <w:t xml:space="preserve">21127709 – </w:t>
+      </w:r>
+      <w:r>
+        <w:rPr>
+          <w:rFonts w:ascii="Arial" w:cs="Arial" w:eastAsia="Arial" w:hAnsi="Arial"/>
+          <w:b w:val="1"/>
+          <w:rtl w:val="0"/>
+        </w:rPr>
+        <w:t xml:space="preserve">Truc Le</w:t>
+      </w:r>
+      <w:r>
+        <w:rPr>
+          <w:rFonts w:ascii="Arial" w:cs="Arial" w:eastAsia="Arial" w:hAnsi="Arial"/>
+          <w:rtl w:val="0"/>
+        </w:rPr>
+        <w:t xml:space="preserve"> </w:t>
+      </w:r>
+      <w:r>
+        <w:rPr>
+          <w:rFonts w:ascii="Arial" w:cs="Arial" w:eastAsia="Arial" w:hAnsi="Arial"/>
+          <w:i w:val="1"/>
+          <w:sz w:val="20"/>
+          <w:szCs w:val="20"/>
+          <w:rtl w:val="0"/>
+        </w:rPr>
+        <w:t xml:space="preserve">Business Analyst</w:t>
+      </w:r>
+    </w:p>
+    <w:p>
+      <w:pPr>
+        <w:spacing w:after="0" w:lineRule="auto"/>
+        <w:rPr>
+          <w:rFonts w:ascii="Verdana" w:cs="Verdana" w:eastAsia="Verdana" w:hAnsi="Verdana"/>
+          <w:sz w:val="18"/>
+          <w:szCs w:val="18"/>
+        </w:rPr>
+      </w:pPr>
+      <w:r>
+        <w:rPr>
+          <w:rtl w:val="0"/>
+        </w:rPr>
+      </w:r>
+    </w:p>
+    <w:p>
+      <w:pPr>
+        <w:pStyle w:val="Heading1"/>
+        <w:numPr>
+          <w:ilvl w:val="0"/>
+          <w:numId w:val="12"/>
+        </w:numPr>
+        <w:ind w:left="360"/>
+        <w:rPr>
+          <w:rFonts w:ascii="Verdana" w:cs="Verdana" w:eastAsia="Verdana" w:hAnsi="Verdana"/>
+          <w:color w:val="366091"/>
+        </w:rPr>
+      </w:pPr>
+      <w:r>
+        <w:rPr>
+          <w:rFonts w:ascii="Verdana" w:cs="Verdana" w:eastAsia="Verdana" w:hAnsi="Verdana"/>
+          <w:sz w:val="20"/>
+          <w:szCs w:val="20"/>
+          <w:rtl w:val="0"/>
+        </w:rPr>
+        <w:t xml:space="preserve">Achievements since last week:</w:t>
+      </w:r>
+    </w:p>
+    <w:tbl>
+      <w:tblPr>
+        <w:tblStyle w:val="Table11"/>
+        <w:tblW w:w="9918.0" w:type="dxa"/>
+        <w:jc w:val="left"/>
+        <w:tblInd w:w="-108.0" w:type="dxa"/>
+        <w:tblBorders>
+          <w:top w:color="000000" w:space="0" w:sz="4" w:val="single"/>
+          <w:left w:color="000000" w:space="0" w:sz="4" w:val="single"/>
+          <w:bottom w:color="000000" w:space="0" w:sz="4" w:val="single"/>
+          <w:right w:color="000000" w:space="0" w:sz="4" w:val="single"/>
+          <w:insideH w:color="000000" w:space="0" w:sz="4" w:val="single"/>
+          <w:insideV w:color="000000" w:space="0" w:sz="4" w:val="single"/>
+        </w:tblBorders>
+        <w:tblLayout w:type="fixed"/>
+        <w:tblLook w:val="0400"/>
+      </w:tblPr>
+      <w:tblGrid>
+        <w:gridCol w:w="558"/>
+        <w:gridCol w:w="4608"/>
+        <w:gridCol w:w="1710"/>
+        <w:gridCol w:w="1692"/>
+        <w:gridCol w:w="1350"/>
+        <w:tblGridChange w:id="0">
+          <w:tblGrid>
+            <w:gridCol w:w="558"/>
+            <w:gridCol w:w="4608"/>
+            <w:gridCol w:w="1710"/>
+            <w:gridCol w:w="1692"/>
+            <w:gridCol w:w="1350"/>
+          </w:tblGrid>
+        </w:tblGridChange>
+      </w:tblGrid>
+      <w:tr>
+        <w:trPr>
+          <w:cantSplit w:val="0"/>
+          <w:tblHeader w:val="0"/>
+        </w:trPr>
+        <w:tc>
+          <w:tcPr>
+            <w:shd w:fill="004070" w:val="clear"/>
+          </w:tcPr>
+          <w:p>
+            <w:pPr>
+              <w:spacing w:after="0" w:line="240" w:lineRule="auto"/>
+              <w:rPr>
+                <w:rFonts w:ascii="Verdana" w:cs="Verdana" w:eastAsia="Verdana" w:hAnsi="Verdana"/>
+                <w:b w:val="1"/>
+                <w:color w:val="ffffff"/>
+                <w:sz w:val="16"/>
+                <w:szCs w:val="16"/>
+              </w:rPr>
+            </w:pPr>
+            <w:r>
+              <w:rPr>
+                <w:rFonts w:ascii="Verdana" w:cs="Verdana" w:eastAsia="Verdana" w:hAnsi="Verdana"/>
+                <w:b w:val="1"/>
+                <w:color w:val="ffffff"/>
+                <w:sz w:val="16"/>
+                <w:szCs w:val="16"/>
+                <w:rtl w:val="0"/>
+              </w:rPr>
+              <w:t xml:space="preserve">STT</w:t>
+            </w:r>
+          </w:p>
+        </w:tc>
+        <w:tc>
+          <w:tcPr>
+            <w:shd w:fill="004070" w:val="clear"/>
+          </w:tcPr>
+          <w:p>
+            <w:pPr>
+              <w:spacing w:after="0" w:line="240" w:lineRule="auto"/>
+              <w:rPr>
+                <w:rFonts w:ascii="Verdana" w:cs="Verdana" w:eastAsia="Verdana" w:hAnsi="Verdana"/>
+                <w:b w:val="1"/>
+                <w:color w:val="ffffff"/>
+                <w:sz w:val="16"/>
+                <w:szCs w:val="16"/>
+              </w:rPr>
+            </w:pPr>
+            <w:r>
+              <w:rPr>
+                <w:rFonts w:ascii="Verdana" w:cs="Verdana" w:eastAsia="Verdana" w:hAnsi="Verdana"/>
+                <w:b w:val="1"/>
+                <w:color w:val="ffffff"/>
+                <w:sz w:val="16"/>
+                <w:szCs w:val="16"/>
+                <w:rtl w:val="0"/>
+              </w:rPr>
+              <w:t xml:space="preserve">Description</w:t>
+            </w:r>
+          </w:p>
+        </w:tc>
+        <w:tc>
+          <w:tcPr>
+            <w:shd w:fill="004070" w:val="clear"/>
+          </w:tcPr>
+          <w:p>
+            <w:pPr>
+              <w:spacing w:after="0" w:line="240" w:lineRule="auto"/>
+              <w:rPr>
+                <w:rFonts w:ascii="Verdana" w:cs="Verdana" w:eastAsia="Verdana" w:hAnsi="Verdana"/>
+                <w:b w:val="1"/>
+                <w:color w:val="ffffff"/>
+                <w:sz w:val="16"/>
+                <w:szCs w:val="16"/>
+              </w:rPr>
+            </w:pPr>
+            <w:r>
+              <w:rPr>
+                <w:rFonts w:ascii="Verdana" w:cs="Verdana" w:eastAsia="Verdana" w:hAnsi="Verdana"/>
+                <w:b w:val="1"/>
+                <w:color w:val="ffffff"/>
+                <w:sz w:val="16"/>
+                <w:szCs w:val="16"/>
+                <w:rtl w:val="0"/>
+              </w:rPr>
+              <w:t xml:space="preserve">Due Date</w:t>
+            </w:r>
+          </w:p>
+        </w:tc>
+        <w:tc>
+          <w:tcPr>
+            <w:shd w:fill="004070" w:val="clear"/>
+          </w:tcPr>
+          <w:p>
+            <w:pPr>
+              <w:spacing w:after="0" w:line="240" w:lineRule="auto"/>
+              <w:rPr>
+                <w:rFonts w:ascii="Verdana" w:cs="Verdana" w:eastAsia="Verdana" w:hAnsi="Verdana"/>
+                <w:b w:val="1"/>
+                <w:color w:val="ffffff"/>
+                <w:sz w:val="16"/>
+                <w:szCs w:val="16"/>
+              </w:rPr>
+            </w:pPr>
+            <w:r>
+              <w:rPr>
+                <w:rFonts w:ascii="Verdana" w:cs="Verdana" w:eastAsia="Verdana" w:hAnsi="Verdana"/>
+                <w:b w:val="1"/>
+                <w:color w:val="ffffff"/>
+                <w:sz w:val="16"/>
+                <w:szCs w:val="16"/>
+                <w:rtl w:val="0"/>
+              </w:rPr>
+              <w:t xml:space="preserve">Responsibility</w:t>
+            </w:r>
+          </w:p>
+        </w:tc>
+        <w:tc>
+          <w:tcPr>
+            <w:shd w:fill="004070" w:val="clear"/>
+          </w:tcPr>
+          <w:p>
+            <w:pPr>
+              <w:spacing w:after="0" w:line="240" w:lineRule="auto"/>
+              <w:rPr>
+                <w:rFonts w:ascii="Verdana" w:cs="Verdana" w:eastAsia="Verdana" w:hAnsi="Verdana"/>
+                <w:b w:val="1"/>
+                <w:color w:val="ffffff"/>
+                <w:sz w:val="16"/>
+                <w:szCs w:val="16"/>
+              </w:rPr>
+            </w:pPr>
+            <w:r>
+              <w:rPr>
+                <w:rFonts w:ascii="Verdana" w:cs="Verdana" w:eastAsia="Verdana" w:hAnsi="Verdana"/>
+                <w:b w:val="1"/>
+                <w:color w:val="ffffff"/>
+                <w:sz w:val="16"/>
+                <w:szCs w:val="16"/>
+                <w:rtl w:val="0"/>
+              </w:rPr>
+              <w:t xml:space="preserve">%Complete</w:t>
+            </w:r>
+          </w:p>
+        </w:tc>
+      </w:tr>
+      <w:tr>
+        <w:trPr>
+          <w:cantSplit w:val="0"/>
+          <w:tblHeader w:val="0"/>
+        </w:trPr>
+        <w:tc>
+          <w:tcPr/>
+          <w:p>
+            <w:pPr>
+              <w:jc w:val="center"/>
+              <w:rPr>
+                <w:rFonts w:ascii="Verdana" w:cs="Verdana" w:eastAsia="Verdana" w:hAnsi="Verdana"/>
+                <w:sz w:val="20"/>
+                <w:szCs w:val="20"/>
+              </w:rPr>
+            </w:pPr>
+            <w:r>
+              <w:rPr>
+                <w:rFonts w:ascii="Verdana" w:cs="Verdana" w:eastAsia="Verdana" w:hAnsi="Verdana"/>
+                <w:sz w:val="20"/>
+                <w:szCs w:val="20"/>
+                <w:rtl w:val="0"/>
+              </w:rPr>
+              <w:t xml:space="preserve">1</w:t>
+            </w:r>
+          </w:p>
+        </w:tc>
+        <w:tc>
+          <w:tcPr/>
+          <w:p>
+            <w:pPr>
+              <w:rPr>
+                <w:rFonts w:ascii="Verdana" w:cs="Verdana" w:eastAsia="Verdana" w:hAnsi="Verdana"/>
+                <w:sz w:val="20"/>
+                <w:szCs w:val="20"/>
+              </w:rPr>
+            </w:pPr>
+            <w:r>
+              <w:rPr>
+                <w:rFonts w:ascii="Verdana" w:cs="Verdana" w:eastAsia="Verdana" w:hAnsi="Verdana"/>
+                <w:sz w:val="20"/>
+                <w:szCs w:val="20"/>
+                <w:rtl w:val="0"/>
+              </w:rPr>
+              <w:t xml:space="preserve">Revised Use-case specification</w:t>
+            </w:r>
+          </w:p>
+        </w:tc>
+        <w:tc>
+          <w:tcPr/>
+          <w:p>
+            <w:pPr>
+              <w:rPr>
+                <w:rFonts w:ascii="Verdana" w:cs="Verdana" w:eastAsia="Verdana" w:hAnsi="Verdana"/>
+                <w:sz w:val="20"/>
+                <w:szCs w:val="20"/>
+              </w:rPr>
+            </w:pPr>
+            <w:r>
+              <w:rPr>
+                <w:rFonts w:ascii="Verdana" w:cs="Verdana" w:eastAsia="Verdana" w:hAnsi="Verdana"/>
+                <w:sz w:val="20"/>
+                <w:szCs w:val="20"/>
+                <w:rtl w:val="0"/>
+              </w:rPr>
+              <w:t xml:space="preserve">23/11/2023</w:t>
+            </w:r>
+          </w:p>
+        </w:tc>
+        <w:tc>
+          <w:tcPr/>
+          <w:p>
+            <w:pPr>
+              <w:rPr>
+                <w:rFonts w:ascii="Verdana" w:cs="Verdana" w:eastAsia="Verdana" w:hAnsi="Verdana"/>
+                <w:sz w:val="20"/>
+                <w:szCs w:val="20"/>
+              </w:rPr>
+            </w:pPr>
+            <w:r>
+              <w:rPr>
+                <w:rFonts w:ascii="Verdana" w:cs="Verdana" w:eastAsia="Verdana" w:hAnsi="Verdana"/>
+                <w:sz w:val="20"/>
+                <w:szCs w:val="20"/>
+                <w:rtl w:val="0"/>
+              </w:rPr>
+              <w:t xml:space="preserve">TNMinh</w:t>
+              <w:br w:type="textWrapping"/>
+              <w:t xml:space="preserve">BDDQuan</w:t>
+              <w:br w:type="textWrapping"/>
+              <w:t xml:space="preserve">HDViet</w:t>
+            </w:r>
+          </w:p>
+          <w:p>
+            <w:pPr>
+              <w:rPr>
+                <w:rFonts w:ascii="Verdana" w:cs="Verdana" w:eastAsia="Verdana" w:hAnsi="Verdana"/>
+                <w:sz w:val="20"/>
+                <w:szCs w:val="20"/>
+              </w:rPr>
+            </w:pPr>
+            <w:r>
+              <w:rPr>
+                <w:rFonts w:ascii="Verdana" w:cs="Verdana" w:eastAsia="Verdana" w:hAnsi="Verdana"/>
+                <w:sz w:val="20"/>
+                <w:szCs w:val="20"/>
+                <w:rtl w:val="0"/>
+              </w:rPr>
+              <w:t xml:space="preserve">VMAThu</w:t>
+            </w:r>
+          </w:p>
+          <w:p>
+            <w:pPr>
+              <w:rPr>
+                <w:rFonts w:ascii="Verdana" w:cs="Verdana" w:eastAsia="Verdana" w:hAnsi="Verdana"/>
+                <w:sz w:val="20"/>
+                <w:szCs w:val="20"/>
+              </w:rPr>
+            </w:pPr>
+            <w:r>
+              <w:rPr>
+                <w:rFonts w:ascii="Verdana" w:cs="Verdana" w:eastAsia="Verdana" w:hAnsi="Verdana"/>
+                <w:sz w:val="20"/>
+                <w:szCs w:val="20"/>
+                <w:rtl w:val="0"/>
+              </w:rPr>
+              <w:t xml:space="preserve">LVNTruc</w:t>
+            </w:r>
+          </w:p>
+        </w:tc>
+        <w:tc>
+          <w:tcPr/>
+          <w:p>
+            <w:pPr>
+              <w:spacing w:after="0" w:line="240" w:lineRule="auto"/>
+              <w:rPr>
+                <w:rFonts w:ascii="Verdana" w:cs="Verdana" w:eastAsia="Verdana" w:hAnsi="Verdana"/>
+                <w:sz w:val="20"/>
+                <w:szCs w:val="20"/>
+              </w:rPr>
+            </w:pPr>
+            <w:r>
+              <w:rPr>
+                <w:rFonts w:ascii="Verdana" w:cs="Verdana" w:eastAsia="Verdana" w:hAnsi="Verdana"/>
+                <w:sz w:val="20"/>
+                <w:szCs w:val="20"/>
+                <w:rtl w:val="0"/>
+              </w:rPr>
+              <w:t xml:space="preserve">100%</w:t>
+            </w:r>
+          </w:p>
+        </w:tc>
+      </w:tr>
+      <w:tr>
+        <w:trPr>
+          <w:cantSplit w:val="0"/>
+          <w:tblHeader w:val="0"/>
+        </w:trPr>
+        <w:tc>
+          <w:tcPr/>
+          <w:p>
+            <w:pPr>
+              <w:jc w:val="center"/>
+              <w:rPr>
+                <w:rFonts w:ascii="Verdana" w:cs="Verdana" w:eastAsia="Verdana" w:hAnsi="Verdana"/>
+                <w:sz w:val="20"/>
+                <w:szCs w:val="20"/>
+              </w:rPr>
+            </w:pPr>
+            <w:r>
+              <w:rPr>
+                <w:rFonts w:ascii="Verdana" w:cs="Verdana" w:eastAsia="Verdana" w:hAnsi="Verdana"/>
+                <w:sz w:val="20"/>
+                <w:szCs w:val="20"/>
+                <w:rtl w:val="0"/>
+              </w:rPr>
+              <w:t xml:space="preserve">2</w:t>
+            </w:r>
+          </w:p>
+        </w:tc>
+        <w:tc>
+          <w:tcPr/>
+          <w:p>
+            <w:pPr>
+              <w:rPr>
+                <w:rFonts w:ascii="Verdana" w:cs="Verdana" w:eastAsia="Verdana" w:hAnsi="Verdana"/>
+                <w:sz w:val="20"/>
+                <w:szCs w:val="20"/>
+              </w:rPr>
+            </w:pPr>
+            <w:r>
+              <w:rPr>
+                <w:rFonts w:ascii="Verdana" w:cs="Verdana" w:eastAsia="Verdana" w:hAnsi="Verdana"/>
+                <w:sz w:val="20"/>
+                <w:szCs w:val="20"/>
+                <w:rtl w:val="0"/>
+              </w:rPr>
+              <w:t xml:space="preserve">Architectural Goals and Constraints </w:t>
+            </w:r>
+          </w:p>
+        </w:tc>
+        <w:tc>
+          <w:tcPr/>
+          <w:p>
+            <w:pPr>
+              <w:rPr>
+                <w:rFonts w:ascii="Verdana" w:cs="Verdana" w:eastAsia="Verdana" w:hAnsi="Verdana"/>
+                <w:sz w:val="20"/>
+                <w:szCs w:val="20"/>
+              </w:rPr>
+            </w:pPr>
+            <w:r>
+              <w:rPr>
+                <w:rFonts w:ascii="Verdana" w:cs="Verdana" w:eastAsia="Verdana" w:hAnsi="Verdana"/>
+                <w:sz w:val="20"/>
+                <w:szCs w:val="20"/>
+                <w:rtl w:val="0"/>
+              </w:rPr>
+              <w:t xml:space="preserve">25/11/2023</w:t>
+            </w:r>
+          </w:p>
+        </w:tc>
+        <w:tc>
+          <w:tcPr/>
+          <w:p>
+            <w:pPr>
+              <w:rPr>
+                <w:rFonts w:ascii="Verdana" w:cs="Verdana" w:eastAsia="Verdana" w:hAnsi="Verdana"/>
+                <w:sz w:val="20"/>
+                <w:szCs w:val="20"/>
+              </w:rPr>
+            </w:pPr>
+            <w:r>
+              <w:rPr>
+                <w:rFonts w:ascii="Verdana" w:cs="Verdana" w:eastAsia="Verdana" w:hAnsi="Verdana"/>
+                <w:sz w:val="20"/>
+                <w:szCs w:val="20"/>
+                <w:rtl w:val="0"/>
+              </w:rPr>
+              <w:t xml:space="preserve">TNMinh</w:t>
+              <w:br w:type="textWrapping"/>
+              <w:t xml:space="preserve">BDDQuan</w:t>
+              <w:br w:type="textWrapping"/>
+              <w:t xml:space="preserve">HDViet</w:t>
+            </w:r>
+          </w:p>
+          <w:p>
+            <w:pPr>
+              <w:rPr>
+                <w:rFonts w:ascii="Verdana" w:cs="Verdana" w:eastAsia="Verdana" w:hAnsi="Verdana"/>
+                <w:sz w:val="20"/>
+                <w:szCs w:val="20"/>
+              </w:rPr>
+            </w:pPr>
+            <w:r>
+              <w:rPr>
+                <w:rFonts w:ascii="Verdana" w:cs="Verdana" w:eastAsia="Verdana" w:hAnsi="Verdana"/>
+                <w:sz w:val="20"/>
+                <w:szCs w:val="20"/>
+                <w:rtl w:val="0"/>
+              </w:rPr>
+              <w:t xml:space="preserve">VMAThu</w:t>
+            </w:r>
+          </w:p>
+          <w:p>
+            <w:pPr>
+              <w:rPr>
+                <w:rFonts w:ascii="Verdana" w:cs="Verdana" w:eastAsia="Verdana" w:hAnsi="Verdana"/>
+                <w:sz w:val="20"/>
+                <w:szCs w:val="20"/>
+              </w:rPr>
+            </w:pPr>
+            <w:r>
+              <w:rPr>
+                <w:rFonts w:ascii="Verdana" w:cs="Verdana" w:eastAsia="Verdana" w:hAnsi="Verdana"/>
+                <w:sz w:val="20"/>
+                <w:szCs w:val="20"/>
+                <w:rtl w:val="0"/>
+              </w:rPr>
+              <w:t xml:space="preserve">LVNTruc</w:t>
+            </w:r>
+          </w:p>
+        </w:tc>
+        <w:tc>
+          <w:tcPr/>
+          <w:p>
+            <w:pPr>
+              <w:spacing w:after="0" w:line="240" w:lineRule="auto"/>
+              <w:rPr>
+                <w:rFonts w:ascii="Verdana" w:cs="Verdana" w:eastAsia="Verdana" w:hAnsi="Verdana"/>
+                <w:sz w:val="20"/>
+                <w:szCs w:val="20"/>
+              </w:rPr>
+            </w:pPr>
+            <w:r>
+              <w:rPr>
+                <w:rFonts w:ascii="Verdana" w:cs="Verdana" w:eastAsia="Verdana" w:hAnsi="Verdana"/>
+                <w:sz w:val="20"/>
+                <w:szCs w:val="20"/>
+                <w:rtl w:val="0"/>
+              </w:rPr>
+              <w:t xml:space="preserve">100%</w:t>
+            </w:r>
+          </w:p>
+        </w:tc>
+      </w:tr>
+      <w:tr>
+        <w:trPr>
+          <w:cantSplit w:val="0"/>
+          <w:tblHeader w:val="0"/>
+        </w:trPr>
+        <w:tc>
+          <w:tcPr/>
+          <w:p>
+            <w:pPr>
+              <w:jc w:val="center"/>
+              <w:rPr>
+                <w:rFonts w:ascii="Verdana" w:cs="Verdana" w:eastAsia="Verdana" w:hAnsi="Verdana"/>
+                <w:sz w:val="20"/>
+                <w:szCs w:val="20"/>
+              </w:rPr>
+            </w:pPr>
+            <w:r>
+              <w:rPr>
+                <w:rFonts w:ascii="Verdana" w:cs="Verdana" w:eastAsia="Verdana" w:hAnsi="Verdana"/>
+                <w:sz w:val="20"/>
+                <w:szCs w:val="20"/>
+                <w:rtl w:val="0"/>
+              </w:rPr>
+              <w:t xml:space="preserve">3</w:t>
+            </w:r>
+          </w:p>
+        </w:tc>
+        <w:tc>
+          <w:tcPr/>
+          <w:p>
+            <w:pPr>
+              <w:ind w:left="720"/>
+              <w:rPr>
+                <w:rFonts w:ascii="Verdana" w:cs="Verdana" w:eastAsia="Verdana" w:hAnsi="Verdana"/>
+                <w:sz w:val="20"/>
+                <w:szCs w:val="20"/>
+              </w:rPr>
+            </w:pPr>
+            <w:r>
+              <w:rPr>
+                <w:rFonts w:ascii="Verdana" w:cs="Verdana" w:eastAsia="Verdana" w:hAnsi="Verdana"/>
+                <w:sz w:val="20"/>
+                <w:szCs w:val="20"/>
+                <w:rtl w:val="0"/>
+              </w:rPr>
+              <w:t xml:space="preserve">Develop front-end: HomePage, Avatar, SearchAppBar, Footer</w:t>
+            </w:r>
+          </w:p>
+        </w:tc>
+        <w:tc>
+          <w:tcPr/>
+          <w:p>
+            <w:pPr>
+              <w:rPr>
+                <w:rFonts w:ascii="Verdana" w:cs="Verdana" w:eastAsia="Verdana" w:hAnsi="Verdana"/>
+                <w:sz w:val="20"/>
+                <w:szCs w:val="20"/>
+              </w:rPr>
+            </w:pPr>
+            <w:r>
+              <w:rPr>
+                <w:rFonts w:ascii="Verdana" w:cs="Verdana" w:eastAsia="Verdana" w:hAnsi="Verdana"/>
+                <w:sz w:val="20"/>
+                <w:szCs w:val="20"/>
+                <w:rtl w:val="0"/>
+              </w:rPr>
+              <w:t xml:space="preserve">28/11/2023</w:t>
+            </w:r>
+          </w:p>
+        </w:tc>
+        <w:tc>
+          <w:tcPr/>
+          <w:p>
+            <w:pPr>
+              <w:rPr>
+                <w:rFonts w:ascii="Verdana" w:cs="Verdana" w:eastAsia="Verdana" w:hAnsi="Verdana"/>
+                <w:sz w:val="20"/>
+                <w:szCs w:val="20"/>
+              </w:rPr>
+            </w:pPr>
+            <w:r>
+              <w:rPr>
+                <w:rFonts w:ascii="Verdana" w:cs="Verdana" w:eastAsia="Verdana" w:hAnsi="Verdana"/>
+                <w:sz w:val="20"/>
+                <w:szCs w:val="20"/>
+                <w:rtl w:val="0"/>
+              </w:rPr>
+              <w:t xml:space="preserve">TNMinh</w:t>
+            </w:r>
+          </w:p>
+        </w:tc>
+        <w:tc>
+          <w:tcPr/>
+          <w:p>
+            <w:pPr>
+              <w:spacing w:after="0" w:line="240" w:lineRule="auto"/>
+              <w:rPr>
+                <w:rFonts w:ascii="Verdana" w:cs="Verdana" w:eastAsia="Verdana" w:hAnsi="Verdana"/>
+                <w:sz w:val="20"/>
+                <w:szCs w:val="20"/>
+              </w:rPr>
+            </w:pPr>
+            <w:r>
+              <w:rPr>
+                <w:rFonts w:ascii="Verdana" w:cs="Verdana" w:eastAsia="Verdana" w:hAnsi="Verdana"/>
+                <w:sz w:val="20"/>
+                <w:szCs w:val="20"/>
+                <w:rtl w:val="0"/>
+              </w:rPr>
+              <w:t xml:space="preserve">100%</w:t>
+            </w:r>
+          </w:p>
+        </w:tc>
+      </w:tr>
+      <w:tr>
+        <w:trPr>
+          <w:cantSplit w:val="0"/>
+          <w:tblHeader w:val="0"/>
+        </w:trPr>
+        <w:tc>
+          <w:tcPr/>
+          <w:p>
+            <w:pPr>
+              <w:jc w:val="center"/>
+              <w:rPr>
+                <w:rFonts w:ascii="Verdana" w:cs="Verdana" w:eastAsia="Verdana" w:hAnsi="Verdana"/>
+                <w:sz w:val="20"/>
+                <w:szCs w:val="20"/>
+              </w:rPr>
+            </w:pPr>
+            <w:r>
+              <w:rPr>
+                <w:rFonts w:ascii="Verdana" w:cs="Verdana" w:eastAsia="Verdana" w:hAnsi="Verdana"/>
+                <w:sz w:val="20"/>
+                <w:szCs w:val="20"/>
+                <w:rtl w:val="0"/>
+              </w:rPr>
+              <w:t xml:space="preserve">4</w:t>
+            </w:r>
+          </w:p>
+        </w:tc>
+        <w:tc>
+          <w:tcPr/>
+          <w:p>
+            <w:pPr>
+              <w:ind w:left="720"/>
+              <w:rPr>
+                <w:rFonts w:ascii="Verdana" w:cs="Verdana" w:eastAsia="Verdana" w:hAnsi="Verdana"/>
+                <w:sz w:val="20"/>
+                <w:szCs w:val="20"/>
+              </w:rPr>
+            </w:pPr>
+            <w:r>
+              <w:rPr>
+                <w:rFonts w:ascii="Verdana" w:cs="Verdana" w:eastAsia="Verdana" w:hAnsi="Verdana"/>
+                <w:sz w:val="20"/>
+                <w:szCs w:val="20"/>
+                <w:rtl w:val="0"/>
+              </w:rPr>
+              <w:t xml:space="preserve">Develop front-end: SignIn, SignUp</w:t>
+            </w:r>
+          </w:p>
+        </w:tc>
+        <w:tc>
+          <w:tcPr/>
+          <w:p>
+            <w:pPr>
+              <w:rPr>
+                <w:rFonts w:ascii="Verdana" w:cs="Verdana" w:eastAsia="Verdana" w:hAnsi="Verdana"/>
+                <w:sz w:val="20"/>
+                <w:szCs w:val="20"/>
+              </w:rPr>
+            </w:pPr>
+            <w:r>
+              <w:rPr>
+                <w:rFonts w:ascii="Verdana" w:cs="Verdana" w:eastAsia="Verdana" w:hAnsi="Verdana"/>
+                <w:sz w:val="20"/>
+                <w:szCs w:val="20"/>
+                <w:rtl w:val="0"/>
+              </w:rPr>
+              <w:t xml:space="preserve">28/11/2023</w:t>
+            </w:r>
+          </w:p>
+        </w:tc>
+        <w:tc>
+          <w:tcPr/>
+          <w:p>
+            <w:pPr>
+              <w:rPr>
+                <w:rFonts w:ascii="Verdana" w:cs="Verdana" w:eastAsia="Verdana" w:hAnsi="Verdana"/>
+                <w:sz w:val="20"/>
+                <w:szCs w:val="20"/>
+              </w:rPr>
+            </w:pPr>
+            <w:r>
+              <w:rPr>
+                <w:rFonts w:ascii="Verdana" w:cs="Verdana" w:eastAsia="Verdana" w:hAnsi="Verdana"/>
+                <w:sz w:val="20"/>
+                <w:szCs w:val="20"/>
+                <w:rtl w:val="0"/>
+              </w:rPr>
+              <w:t xml:space="preserve">BDDQuan</w:t>
+            </w:r>
+          </w:p>
+        </w:tc>
+        <w:tc>
+          <w:tcPr/>
+          <w:p>
+            <w:pPr>
+              <w:spacing w:after="0" w:line="240" w:lineRule="auto"/>
+              <w:rPr>
+                <w:rFonts w:ascii="Verdana" w:cs="Verdana" w:eastAsia="Verdana" w:hAnsi="Verdana"/>
+                <w:sz w:val="20"/>
+                <w:szCs w:val="20"/>
+              </w:rPr>
+            </w:pPr>
+            <w:r>
+              <w:rPr>
+                <w:rFonts w:ascii="Verdana" w:cs="Verdana" w:eastAsia="Verdana" w:hAnsi="Verdana"/>
+                <w:sz w:val="20"/>
+                <w:szCs w:val="20"/>
+                <w:rtl w:val="0"/>
+              </w:rPr>
+              <w:t xml:space="preserve">100%</w:t>
+            </w:r>
+          </w:p>
+        </w:tc>
+      </w:tr>
+      <w:tr>
+        <w:trPr>
+          <w:cantSplit w:val="0"/>
+          <w:tblHeader w:val="0"/>
+        </w:trPr>
+        <w:tc>
+          <w:tcPr/>
+          <w:p>
+            <w:pPr>
+              <w:jc w:val="center"/>
+              <w:rPr>
+                <w:rFonts w:ascii="Verdana" w:cs="Verdana" w:eastAsia="Verdana" w:hAnsi="Verdana"/>
+                <w:sz w:val="20"/>
+                <w:szCs w:val="20"/>
+              </w:rPr>
+            </w:pPr>
+            <w:r>
+              <w:rPr>
+                <w:rFonts w:ascii="Verdana" w:cs="Verdana" w:eastAsia="Verdana" w:hAnsi="Verdana"/>
+                <w:sz w:val="20"/>
+                <w:szCs w:val="20"/>
+                <w:rtl w:val="0"/>
+              </w:rPr>
+              <w:t xml:space="preserve">5</w:t>
+            </w:r>
+          </w:p>
+        </w:tc>
+        <w:tc>
+          <w:tcPr/>
+          <w:p>
+            <w:pPr>
+              <w:ind w:left="720"/>
+              <w:rPr>
+                <w:rFonts w:ascii="Verdana" w:cs="Verdana" w:eastAsia="Verdana" w:hAnsi="Verdana"/>
+                <w:sz w:val="20"/>
+                <w:szCs w:val="20"/>
+              </w:rPr>
+            </w:pPr>
+            <w:r>
+              <w:rPr>
+                <w:rFonts w:ascii="Verdana" w:cs="Verdana" w:eastAsia="Verdana" w:hAnsi="Verdana"/>
+                <w:sz w:val="20"/>
+                <w:szCs w:val="20"/>
+                <w:rtl w:val="0"/>
+              </w:rPr>
+              <w:t xml:space="preserve">Develop front-end: User detail</w:t>
+            </w:r>
+          </w:p>
+        </w:tc>
+        <w:tc>
+          <w:tcPr/>
+          <w:p>
+            <w:pPr>
+              <w:rPr>
+                <w:rFonts w:ascii="Verdana" w:cs="Verdana" w:eastAsia="Verdana" w:hAnsi="Verdana"/>
+                <w:sz w:val="20"/>
+                <w:szCs w:val="20"/>
+              </w:rPr>
+            </w:pPr>
+            <w:r>
+              <w:rPr>
+                <w:rFonts w:ascii="Verdana" w:cs="Verdana" w:eastAsia="Verdana" w:hAnsi="Verdana"/>
+                <w:sz w:val="20"/>
+                <w:szCs w:val="20"/>
+                <w:rtl w:val="0"/>
+              </w:rPr>
+              <w:t xml:space="preserve">28/11/2023</w:t>
+            </w:r>
+          </w:p>
+        </w:tc>
+        <w:tc>
+          <w:tcPr/>
+          <w:p>
+            <w:pPr>
+              <w:rPr>
+                <w:rFonts w:ascii="Verdana" w:cs="Verdana" w:eastAsia="Verdana" w:hAnsi="Verdana"/>
+                <w:sz w:val="20"/>
+                <w:szCs w:val="20"/>
+              </w:rPr>
+            </w:pPr>
+            <w:r>
+              <w:rPr>
+                <w:rFonts w:ascii="Verdana" w:cs="Verdana" w:eastAsia="Verdana" w:hAnsi="Verdana"/>
+                <w:sz w:val="20"/>
+                <w:szCs w:val="20"/>
+                <w:rtl w:val="0"/>
+              </w:rPr>
+              <w:t xml:space="preserve">HDViet</w:t>
+            </w:r>
+          </w:p>
+        </w:tc>
+        <w:tc>
+          <w:tcPr/>
+          <w:p>
+            <w:pPr>
+              <w:spacing w:after="0" w:line="240" w:lineRule="auto"/>
+              <w:rPr>
+                <w:rFonts w:ascii="Verdana" w:cs="Verdana" w:eastAsia="Verdana" w:hAnsi="Verdana"/>
+                <w:sz w:val="20"/>
+                <w:szCs w:val="20"/>
+              </w:rPr>
+            </w:pPr>
+            <w:r>
+              <w:rPr>
+                <w:rFonts w:ascii="Verdana" w:cs="Verdana" w:eastAsia="Verdana" w:hAnsi="Verdana"/>
+                <w:sz w:val="20"/>
+                <w:szCs w:val="20"/>
+                <w:rtl w:val="0"/>
+              </w:rPr>
+              <w:t xml:space="preserve">100%</w:t>
+            </w:r>
+          </w:p>
+        </w:tc>
+      </w:tr>
+      <w:tr>
+        <w:trPr>
+          <w:cantSplit w:val="0"/>
+          <w:tblHeader w:val="0"/>
+        </w:trPr>
+        <w:tc>
+          <w:tcPr/>
+          <w:p>
+            <w:pPr>
+              <w:jc w:val="center"/>
+              <w:rPr>
+                <w:rFonts w:ascii="Verdana" w:cs="Verdana" w:eastAsia="Verdana" w:hAnsi="Verdana"/>
+                <w:sz w:val="20"/>
+                <w:szCs w:val="20"/>
+              </w:rPr>
+            </w:pPr>
+            <w:r>
+              <w:rPr>
+                <w:rFonts w:ascii="Verdana" w:cs="Verdana" w:eastAsia="Verdana" w:hAnsi="Verdana"/>
+                <w:sz w:val="20"/>
+                <w:szCs w:val="20"/>
+                <w:rtl w:val="0"/>
+              </w:rPr>
+              <w:t xml:space="preserve">6</w:t>
+            </w:r>
+          </w:p>
+        </w:tc>
+        <w:tc>
+          <w:tcPr/>
+          <w:p>
+            <w:pPr>
+              <w:ind w:left="720"/>
+              <w:rPr>
+                <w:rFonts w:ascii="Verdana" w:cs="Verdana" w:eastAsia="Verdana" w:hAnsi="Verdana"/>
+                <w:sz w:val="20"/>
+                <w:szCs w:val="20"/>
+              </w:rPr>
+            </w:pPr>
+            <w:r>
+              <w:rPr>
+                <w:rFonts w:ascii="Verdana" w:cs="Verdana" w:eastAsia="Verdana" w:hAnsi="Verdana"/>
+                <w:sz w:val="20"/>
+                <w:szCs w:val="20"/>
+                <w:rtl w:val="0"/>
+              </w:rPr>
+              <w:t xml:space="preserve">Develop front-end: Search response page, Search logic, Café card</w:t>
+            </w:r>
+          </w:p>
+        </w:tc>
+        <w:tc>
+          <w:tcPr/>
+          <w:p>
+            <w:pPr>
+              <w:rPr>
+                <w:rFonts w:ascii="Verdana" w:cs="Verdana" w:eastAsia="Verdana" w:hAnsi="Verdana"/>
+                <w:sz w:val="20"/>
+                <w:szCs w:val="20"/>
+              </w:rPr>
+            </w:pPr>
+            <w:r>
+              <w:rPr>
+                <w:rFonts w:ascii="Verdana" w:cs="Verdana" w:eastAsia="Verdana" w:hAnsi="Verdana"/>
+                <w:sz w:val="20"/>
+                <w:szCs w:val="20"/>
+                <w:rtl w:val="0"/>
+              </w:rPr>
+              <w:t xml:space="preserve">28/11/2023</w:t>
+            </w:r>
+          </w:p>
+        </w:tc>
+        <w:tc>
+          <w:tcPr/>
+          <w:p>
+            <w:pPr>
+              <w:rPr>
+                <w:rFonts w:ascii="Verdana" w:cs="Verdana" w:eastAsia="Verdana" w:hAnsi="Verdana"/>
+                <w:sz w:val="20"/>
+                <w:szCs w:val="20"/>
+              </w:rPr>
+            </w:pPr>
+            <w:r>
+              <w:rPr>
+                <w:rFonts w:ascii="Verdana" w:cs="Verdana" w:eastAsia="Verdana" w:hAnsi="Verdana"/>
+                <w:sz w:val="20"/>
+                <w:szCs w:val="20"/>
+                <w:rtl w:val="0"/>
+              </w:rPr>
+              <w:t xml:space="preserve">VMAThu</w:t>
+            </w:r>
+          </w:p>
+        </w:tc>
+        <w:tc>
+          <w:tcPr/>
+          <w:p>
+            <w:pPr>
+              <w:spacing w:after="0" w:line="240" w:lineRule="auto"/>
+              <w:rPr>
+                <w:rFonts w:ascii="Verdana" w:cs="Verdana" w:eastAsia="Verdana" w:hAnsi="Verdana"/>
+                <w:sz w:val="20"/>
+                <w:szCs w:val="20"/>
+              </w:rPr>
+            </w:pPr>
+            <w:r>
+              <w:rPr>
+                <w:rFonts w:ascii="Verdana" w:cs="Verdana" w:eastAsia="Verdana" w:hAnsi="Verdana"/>
+                <w:sz w:val="20"/>
+                <w:szCs w:val="20"/>
+                <w:rtl w:val="0"/>
+              </w:rPr>
+              <w:t xml:space="preserve">100%</w:t>
+            </w:r>
+          </w:p>
+        </w:tc>
+      </w:tr>
+      <w:tr>
+        <w:trPr>
+          <w:cantSplit w:val="0"/>
+          <w:tblHeader w:val="0"/>
+        </w:trPr>
+        <w:tc>
+          <w:tcPr/>
+          <w:p>
+            <w:pPr>
+              <w:jc w:val="center"/>
+              <w:rPr>
+                <w:rFonts w:ascii="Verdana" w:cs="Verdana" w:eastAsia="Verdana" w:hAnsi="Verdana"/>
+                <w:sz w:val="20"/>
+                <w:szCs w:val="20"/>
+              </w:rPr>
+            </w:pPr>
+            <w:r>
+              <w:rPr>
+                <w:rFonts w:ascii="Verdana" w:cs="Verdana" w:eastAsia="Verdana" w:hAnsi="Verdana"/>
+                <w:sz w:val="20"/>
+                <w:szCs w:val="20"/>
+                <w:rtl w:val="0"/>
+              </w:rPr>
+              <w:t xml:space="preserve">7</w:t>
+            </w:r>
+          </w:p>
+        </w:tc>
+        <w:tc>
+          <w:tcPr/>
+          <w:p>
+            <w:pPr>
+              <w:ind w:left="720"/>
+              <w:rPr>
+                <w:rFonts w:ascii="Verdana" w:cs="Verdana" w:eastAsia="Verdana" w:hAnsi="Verdana"/>
+                <w:sz w:val="20"/>
+                <w:szCs w:val="20"/>
+              </w:rPr>
+            </w:pPr>
+            <w:r>
+              <w:rPr>
+                <w:rFonts w:ascii="Verdana" w:cs="Verdana" w:eastAsia="Verdana" w:hAnsi="Verdana"/>
+                <w:sz w:val="20"/>
+                <w:szCs w:val="20"/>
+                <w:rtl w:val="0"/>
+              </w:rPr>
+              <w:t xml:space="preserve">Develop front-end: Shop detail</w:t>
+            </w:r>
+          </w:p>
+        </w:tc>
+        <w:tc>
+          <w:tcPr/>
+          <w:p>
+            <w:pPr>
+              <w:rPr>
+                <w:rFonts w:ascii="Verdana" w:cs="Verdana" w:eastAsia="Verdana" w:hAnsi="Verdana"/>
+                <w:sz w:val="20"/>
+                <w:szCs w:val="20"/>
+              </w:rPr>
+            </w:pPr>
+            <w:r>
+              <w:rPr>
+                <w:rFonts w:ascii="Verdana" w:cs="Verdana" w:eastAsia="Verdana" w:hAnsi="Verdana"/>
+                <w:sz w:val="20"/>
+                <w:szCs w:val="20"/>
+                <w:rtl w:val="0"/>
+              </w:rPr>
+              <w:t xml:space="preserve">28/11/2023</w:t>
+            </w:r>
+          </w:p>
+        </w:tc>
+        <w:tc>
+          <w:tcPr/>
+          <w:p>
+            <w:pPr>
+              <w:rPr>
+                <w:rFonts w:ascii="Verdana" w:cs="Verdana" w:eastAsia="Verdana" w:hAnsi="Verdana"/>
+                <w:sz w:val="20"/>
+                <w:szCs w:val="20"/>
+              </w:rPr>
+            </w:pPr>
+            <w:r>
+              <w:rPr>
+                <w:rFonts w:ascii="Verdana" w:cs="Verdana" w:eastAsia="Verdana" w:hAnsi="Verdana"/>
+                <w:sz w:val="20"/>
+                <w:szCs w:val="20"/>
+                <w:rtl w:val="0"/>
+              </w:rPr>
+              <w:t xml:space="preserve">LVNTruc</w:t>
+            </w:r>
+          </w:p>
+        </w:tc>
+        <w:tc>
+          <w:tcPr/>
+          <w:p>
+            <w:pPr>
+              <w:spacing w:after="0" w:line="240" w:lineRule="auto"/>
+              <w:rPr>
+                <w:rFonts w:ascii="Verdana" w:cs="Verdana" w:eastAsia="Verdana" w:hAnsi="Verdana"/>
+                <w:sz w:val="20"/>
+                <w:szCs w:val="20"/>
+              </w:rPr>
+            </w:pPr>
+            <w:r>
+              <w:rPr>
+                <w:rFonts w:ascii="Verdana" w:cs="Verdana" w:eastAsia="Verdana" w:hAnsi="Verdana"/>
+                <w:sz w:val="20"/>
+                <w:szCs w:val="20"/>
+                <w:rtl w:val="0"/>
+              </w:rPr>
+              <w:t xml:space="preserve">100%</w:t>
+            </w:r>
+          </w:p>
+        </w:tc>
+      </w:tr>
+    </w:tbl>
+    <w:p>
+      <w:pPr>
+        <w:pStyle w:val="Heading1"/>
+        <w:numPr>
+          <w:ilvl w:val="0"/>
+          <w:numId w:val="12"/>
+        </w:numPr>
+        <w:ind w:left="360"/>
+        <w:rPr>
+          <w:rFonts w:ascii="Verdana" w:cs="Verdana" w:eastAsia="Verdana" w:hAnsi="Verdana"/>
+          <w:color w:val="366091"/>
+        </w:rPr>
+      </w:pPr>
+      <w:bookmarkStart w:colFirst="0" w:colLast="0" w:name="_heading=h.6efmjwxhh03" w:id="1"/>
+      <w:bookmarkEnd w:id="1"/>
+      <w:r>
+        <w:rPr>
+          <w:rFonts w:ascii="Verdana" w:cs="Verdana" w:eastAsia="Verdana" w:hAnsi="Verdana"/>
+          <w:sz w:val="20"/>
+          <w:szCs w:val="20"/>
+          <w:rtl w:val="0"/>
+        </w:rPr>
+        <w:t xml:space="preserve">Issues and impacts:</w:t>
+      </w:r>
+    </w:p>
+    <w:p>
+      <w:pPr>
+        <w:numPr>
+          <w:ilvl w:val="0"/>
+          <w:numId w:val="7"/>
+        </w:numPr>
+        <w:ind w:left="720" w:hanging="360"/>
+      </w:pPr>
+      <w:r>
+        <w:rPr>
+          <w:rFonts w:ascii="Verdana" w:cs="Verdana" w:eastAsia="Verdana" w:hAnsi="Verdana"/>
+          <w:sz w:val="20"/>
+          <w:szCs w:val="20"/>
+          <w:rtl w:val="0"/>
+        </w:rPr>
+        <w:t xml:space="preserve">Difficulty in integrating new technology or tools. Impact: This could slow down the development process and lead to a delay in the completion of the associated tasks.</w:t>
+      </w:r>
+    </w:p>
+    <w:p>
+      <w:pPr>
+        <w:numPr>
+          <w:ilvl w:val="0"/>
+          <w:numId w:val="7"/>
+        </w:numPr>
+        <w:ind w:left="720" w:hanging="360"/>
+      </w:pPr>
+      <w:r>
+        <w:rPr>
+          <w:rFonts w:ascii="Verdana" w:cs="Verdana" w:eastAsia="Verdana" w:hAnsi="Verdana"/>
+          <w:sz w:val="20"/>
+          <w:szCs w:val="20"/>
+          <w:rtl w:val="0"/>
+        </w:rPr>
+        <w:t xml:space="preserve">A review of the report will be carried out by the PM prior to the report being presented to the Client. (Responsible: TNMinh, Action date: November 29</w:t>
+      </w:r>
+      <w:r>
+        <w:rPr>
+          <w:rFonts w:ascii="Verdana" w:cs="Verdana" w:eastAsia="Verdana" w:hAnsi="Verdana"/>
+          <w:sz w:val="20"/>
+          <w:szCs w:val="20"/>
+          <w:vertAlign w:val="superscript"/>
+          <w:rtl w:val="0"/>
+        </w:rPr>
+        <w:t xml:space="preserve">nd</w:t>
+      </w:r>
+      <w:r>
+        <w:rPr>
+          <w:rFonts w:ascii="Verdana" w:cs="Verdana" w:eastAsia="Verdana" w:hAnsi="Verdana"/>
+          <w:sz w:val="20"/>
+          <w:szCs w:val="20"/>
+          <w:rtl w:val="0"/>
+        </w:rPr>
+        <w:t xml:space="preserve">, 2023).</w:t>
+      </w:r>
+    </w:p>
+    <w:p>
+      <w:pPr>
+        <w:pStyle w:val="Heading1"/>
+        <w:numPr>
+          <w:ilvl w:val="0"/>
+          <w:numId w:val="12"/>
+        </w:numPr>
+        <w:ind w:left="360"/>
+        <w:rPr>
+          <w:rFonts w:ascii="Verdana" w:cs="Verdana" w:eastAsia="Verdana" w:hAnsi="Verdana"/>
+          <w:color w:val="366091"/>
+        </w:rPr>
+      </w:pPr>
+      <w:bookmarkStart w:colFirst="0" w:colLast="0" w:name="_heading=h.pus18g7xxc1e" w:id="2"/>
+      <w:bookmarkEnd w:id="2"/>
+      <w:r>
+        <w:rPr>
+          <w:rFonts w:ascii="Verdana" w:cs="Verdana" w:eastAsia="Verdana" w:hAnsi="Verdana"/>
+          <w:sz w:val="20"/>
+          <w:szCs w:val="20"/>
+          <w:rtl w:val="0"/>
+        </w:rPr>
+        <w:t xml:space="preserve">Next week's goals:</w:t>
+      </w:r>
+    </w:p>
+    <w:tbl>
+      <w:tblPr>
+        <w:tblStyle w:val="Table12"/>
+        <w:tblW w:w="8568.0" w:type="dxa"/>
+        <w:jc w:val="left"/>
+        <w:tblInd w:w="-108.0" w:type="dxa"/>
+        <w:tblBorders>
+          <w:top w:color="000000" w:space="0" w:sz="4" w:val="single"/>
+          <w:left w:color="000000" w:space="0" w:sz="4" w:val="single"/>
+          <w:bottom w:color="000000" w:space="0" w:sz="4" w:val="single"/>
+          <w:right w:color="000000" w:space="0" w:sz="4" w:val="single"/>
+          <w:insideH w:color="000000" w:space="0" w:sz="4" w:val="single"/>
+          <w:insideV w:color="000000" w:space="0" w:sz="4" w:val="single"/>
+        </w:tblBorders>
+        <w:tblLayout w:type="fixed"/>
+        <w:tblLook w:val="0400"/>
+      </w:tblPr>
+      <w:tblGrid>
+        <w:gridCol w:w="558"/>
+        <w:gridCol w:w="4608"/>
+        <w:gridCol w:w="1710"/>
+        <w:gridCol w:w="1692"/>
+        <w:tblGridChange w:id="0">
+          <w:tblGrid>
+            <w:gridCol w:w="558"/>
+            <w:gridCol w:w="4608"/>
+            <w:gridCol w:w="1710"/>
+            <w:gridCol w:w="1692"/>
+          </w:tblGrid>
+        </w:tblGridChange>
+      </w:tblGrid>
+      <w:tr>
+        <w:trPr>
+          <w:cantSplit w:val="0"/>
+          <w:tblHeader w:val="0"/>
+        </w:trPr>
+        <w:tc>
+          <w:tcPr>
+            <w:shd w:fill="004070" w:val="clear"/>
+          </w:tcPr>
+          <w:p>
+            <w:pPr>
+              <w:spacing w:after="0" w:line="240" w:lineRule="auto"/>
+              <w:rPr>
+                <w:rFonts w:ascii="Verdana" w:cs="Verdana" w:eastAsia="Verdana" w:hAnsi="Verdana"/>
+                <w:b w:val="1"/>
+                <w:color w:val="ffffff"/>
+                <w:sz w:val="16"/>
+                <w:szCs w:val="16"/>
+              </w:rPr>
+            </w:pPr>
+            <w:r>
+              <w:rPr>
+                <w:rFonts w:ascii="Verdana" w:cs="Verdana" w:eastAsia="Verdana" w:hAnsi="Verdana"/>
+                <w:b w:val="1"/>
+                <w:color w:val="ffffff"/>
+                <w:sz w:val="16"/>
+                <w:szCs w:val="16"/>
+                <w:rtl w:val="0"/>
+              </w:rPr>
+              <w:t xml:space="preserve">STT</w:t>
+            </w:r>
+          </w:p>
+        </w:tc>
+        <w:tc>
+          <w:tcPr>
+            <w:shd w:fill="004070" w:val="clear"/>
+          </w:tcPr>
+          <w:p>
+            <w:pPr>
+              <w:spacing w:after="0" w:line="240" w:lineRule="auto"/>
+              <w:rPr>
+                <w:rFonts w:ascii="Verdana" w:cs="Verdana" w:eastAsia="Verdana" w:hAnsi="Verdana"/>
+                <w:b w:val="1"/>
+                <w:color w:val="ffffff"/>
+                <w:sz w:val="16"/>
+                <w:szCs w:val="16"/>
+              </w:rPr>
+            </w:pPr>
+            <w:r>
+              <w:rPr>
+                <w:rFonts w:ascii="Verdana" w:cs="Verdana" w:eastAsia="Verdana" w:hAnsi="Verdana"/>
+                <w:b w:val="1"/>
+                <w:color w:val="ffffff"/>
+                <w:sz w:val="16"/>
+                <w:szCs w:val="16"/>
+                <w:rtl w:val="0"/>
+              </w:rPr>
+              <w:t xml:space="preserve">Description</w:t>
+            </w:r>
+          </w:p>
+        </w:tc>
+        <w:tc>
+          <w:tcPr>
+            <w:shd w:fill="004070" w:val="clear"/>
+          </w:tcPr>
+          <w:p>
+            <w:pPr>
+              <w:spacing w:after="0" w:line="240" w:lineRule="auto"/>
+              <w:rPr>
+                <w:rFonts w:ascii="Verdana" w:cs="Verdana" w:eastAsia="Verdana" w:hAnsi="Verdana"/>
+                <w:b w:val="1"/>
+                <w:color w:val="ffffff"/>
+                <w:sz w:val="16"/>
+                <w:szCs w:val="16"/>
+              </w:rPr>
+            </w:pPr>
+            <w:r>
+              <w:rPr>
+                <w:rFonts w:ascii="Verdana" w:cs="Verdana" w:eastAsia="Verdana" w:hAnsi="Verdana"/>
+                <w:b w:val="1"/>
+                <w:color w:val="ffffff"/>
+                <w:sz w:val="16"/>
+                <w:szCs w:val="16"/>
+                <w:rtl w:val="0"/>
+              </w:rPr>
+              <w:t xml:space="preserve">Due Date</w:t>
+            </w:r>
+          </w:p>
+        </w:tc>
+        <w:tc>
+          <w:tcPr>
+            <w:shd w:fill="004070" w:val="clear"/>
+          </w:tcPr>
+          <w:p>
+            <w:pPr>
+              <w:spacing w:after="0" w:line="240" w:lineRule="auto"/>
+              <w:rPr>
+                <w:rFonts w:ascii="Verdana" w:cs="Verdana" w:eastAsia="Verdana" w:hAnsi="Verdana"/>
+                <w:b w:val="1"/>
+                <w:color w:val="ffffff"/>
+                <w:sz w:val="16"/>
+                <w:szCs w:val="16"/>
+              </w:rPr>
+            </w:pPr>
+            <w:r>
+              <w:rPr>
+                <w:rFonts w:ascii="Verdana" w:cs="Verdana" w:eastAsia="Verdana" w:hAnsi="Verdana"/>
+                <w:b w:val="1"/>
+                <w:color w:val="ffffff"/>
+                <w:sz w:val="16"/>
+                <w:szCs w:val="16"/>
+                <w:rtl w:val="0"/>
+              </w:rPr>
+              <w:t xml:space="preserve">Responsibility</w:t>
+            </w:r>
+          </w:p>
+        </w:tc>
+      </w:tr>
+      <w:tr>
+        <w:trPr>
+          <w:cantSplit w:val="0"/>
+          <w:tblHeader w:val="0"/>
+        </w:trPr>
+        <w:tc>
+          <w:tcPr/>
+          <w:p>
+            <w:pPr>
+              <w:spacing w:after="0" w:line="240" w:lineRule="auto"/>
+              <w:jc w:val="center"/>
+              <w:rPr>
+                <w:rFonts w:ascii="Verdana" w:cs="Verdana" w:eastAsia="Verdana" w:hAnsi="Verdana"/>
+                <w:sz w:val="20"/>
+                <w:szCs w:val="20"/>
+              </w:rPr>
+            </w:pPr>
+            <w:r>
+              <w:rPr>
+                <w:rFonts w:ascii="Verdana" w:cs="Verdana" w:eastAsia="Verdana" w:hAnsi="Verdana"/>
+                <w:sz w:val="20"/>
+                <w:szCs w:val="20"/>
+                <w:rtl w:val="0"/>
+              </w:rPr>
+              <w:t xml:space="preserve">1</w:t>
+            </w:r>
+          </w:p>
+        </w:tc>
+        <w:tc>
+          <w:tcPr/>
+          <w:p>
+            <w:pPr>
+              <w:ind w:left="720"/>
+              <w:rPr>
+                <w:rFonts w:ascii="Verdana" w:cs="Verdana" w:eastAsia="Verdana" w:hAnsi="Verdana"/>
+                <w:sz w:val="20"/>
+                <w:szCs w:val="20"/>
+              </w:rPr>
+            </w:pPr>
+            <w:r>
+              <w:rPr>
+                <w:rFonts w:ascii="Verdana" w:cs="Verdana" w:eastAsia="Verdana" w:hAnsi="Verdana"/>
+                <w:sz w:val="20"/>
+                <w:szCs w:val="20"/>
+                <w:rtl w:val="0"/>
+              </w:rPr>
+              <w:t xml:space="preserve">Develop front-end: HomePage, Avatar, SearchAppBar, Footer (cont)</w:t>
+            </w:r>
+          </w:p>
+        </w:tc>
+        <w:tc>
+          <w:tcPr/>
+          <w:p>
+            <w:pPr>
+              <w:rPr>
+                <w:rFonts w:ascii="Verdana" w:cs="Verdana" w:eastAsia="Verdana" w:hAnsi="Verdana"/>
+                <w:sz w:val="20"/>
+                <w:szCs w:val="20"/>
+              </w:rPr>
+            </w:pPr>
+            <w:r>
+              <w:rPr>
+                <w:rFonts w:ascii="Verdana" w:cs="Verdana" w:eastAsia="Verdana" w:hAnsi="Verdana"/>
+                <w:sz w:val="20"/>
+                <w:szCs w:val="20"/>
+                <w:rtl w:val="0"/>
+              </w:rPr>
+              <w:t xml:space="preserve">28/11/2023</w:t>
+            </w:r>
+          </w:p>
+        </w:tc>
+        <w:tc>
+          <w:tcPr/>
+          <w:p>
+            <w:pPr>
+              <w:rPr>
+                <w:rFonts w:ascii="Verdana" w:cs="Verdana" w:eastAsia="Verdana" w:hAnsi="Verdana"/>
+                <w:sz w:val="20"/>
+                <w:szCs w:val="20"/>
+              </w:rPr>
+            </w:pPr>
+            <w:r>
+              <w:rPr>
+                <w:rFonts w:ascii="Verdana" w:cs="Verdana" w:eastAsia="Verdana" w:hAnsi="Verdana"/>
+                <w:sz w:val="20"/>
+                <w:szCs w:val="20"/>
+                <w:rtl w:val="0"/>
+              </w:rPr>
+              <w:t xml:space="preserve">TNMinh</w:t>
+            </w:r>
+          </w:p>
+        </w:tc>
+      </w:tr>
+      <w:tr>
+        <w:trPr>
+          <w:cantSplit w:val="0"/>
+          <w:tblHeader w:val="0"/>
+        </w:trPr>
+        <w:tc>
+          <w:tcPr/>
+          <w:p>
+            <w:pPr>
+              <w:spacing w:after="0" w:line="240" w:lineRule="auto"/>
+              <w:jc w:val="center"/>
+              <w:rPr>
+                <w:rFonts w:ascii="Verdana" w:cs="Verdana" w:eastAsia="Verdana" w:hAnsi="Verdana"/>
+                <w:sz w:val="20"/>
+                <w:szCs w:val="20"/>
+              </w:rPr>
+            </w:pPr>
+            <w:r>
+              <w:rPr>
+                <w:rFonts w:ascii="Verdana" w:cs="Verdana" w:eastAsia="Verdana" w:hAnsi="Verdana"/>
+                <w:sz w:val="20"/>
+                <w:szCs w:val="20"/>
+                <w:rtl w:val="0"/>
+              </w:rPr>
+              <w:t xml:space="preserve">2</w:t>
+            </w:r>
+          </w:p>
+        </w:tc>
+        <w:tc>
+          <w:tcPr/>
+          <w:p>
+            <w:pPr>
+              <w:ind w:left="720"/>
+              <w:rPr>
+                <w:rFonts w:ascii="Verdana" w:cs="Verdana" w:eastAsia="Verdana" w:hAnsi="Verdana"/>
+                <w:sz w:val="20"/>
+                <w:szCs w:val="20"/>
+              </w:rPr>
+            </w:pPr>
+            <w:r>
+              <w:rPr>
+                <w:rFonts w:ascii="Verdana" w:cs="Verdana" w:eastAsia="Verdana" w:hAnsi="Verdana"/>
+                <w:sz w:val="20"/>
+                <w:szCs w:val="20"/>
+                <w:rtl w:val="0"/>
+              </w:rPr>
+              <w:t xml:space="preserve">Develop front-end: SignIn, SignUp (cont)</w:t>
+            </w:r>
+          </w:p>
+        </w:tc>
+        <w:tc>
+          <w:tcPr/>
+          <w:p>
+            <w:pPr>
+              <w:rPr>
+                <w:rFonts w:ascii="Verdana" w:cs="Verdana" w:eastAsia="Verdana" w:hAnsi="Verdana"/>
+                <w:sz w:val="20"/>
+                <w:szCs w:val="20"/>
+              </w:rPr>
+            </w:pPr>
+            <w:r>
+              <w:rPr>
+                <w:rFonts w:ascii="Verdana" w:cs="Verdana" w:eastAsia="Verdana" w:hAnsi="Verdana"/>
+                <w:sz w:val="20"/>
+                <w:szCs w:val="20"/>
+                <w:rtl w:val="0"/>
+              </w:rPr>
+              <w:t xml:space="preserve">28/11/2023</w:t>
+            </w:r>
+          </w:p>
+        </w:tc>
+        <w:tc>
+          <w:tcPr/>
+          <w:p>
+            <w:pPr>
+              <w:rPr>
+                <w:rFonts w:ascii="Verdana" w:cs="Verdana" w:eastAsia="Verdana" w:hAnsi="Verdana"/>
+                <w:sz w:val="20"/>
+                <w:szCs w:val="20"/>
+              </w:rPr>
+            </w:pPr>
+            <w:r>
+              <w:rPr>
+                <w:rFonts w:ascii="Verdana" w:cs="Verdana" w:eastAsia="Verdana" w:hAnsi="Verdana"/>
+                <w:sz w:val="20"/>
+                <w:szCs w:val="20"/>
+                <w:rtl w:val="0"/>
+              </w:rPr>
+              <w:t xml:space="preserve">BDDQuan</w:t>
+            </w:r>
+          </w:p>
+        </w:tc>
+      </w:tr>
+      <w:tr>
+        <w:trPr>
+          <w:cantSplit w:val="0"/>
+          <w:tblHeader w:val="0"/>
+        </w:trPr>
+        <w:tc>
+          <w:tcPr/>
+          <w:p>
+            <w:pPr>
+              <w:spacing w:after="0" w:line="240" w:lineRule="auto"/>
+              <w:jc w:val="center"/>
+              <w:rPr>
+                <w:rFonts w:ascii="Verdana" w:cs="Verdana" w:eastAsia="Verdana" w:hAnsi="Verdana"/>
+                <w:sz w:val="20"/>
+                <w:szCs w:val="20"/>
+              </w:rPr>
+            </w:pPr>
+            <w:r>
+              <w:rPr>
+                <w:rFonts w:ascii="Verdana" w:cs="Verdana" w:eastAsia="Verdana" w:hAnsi="Verdana"/>
+                <w:sz w:val="20"/>
+                <w:szCs w:val="20"/>
+                <w:rtl w:val="0"/>
+              </w:rPr>
+              <w:t xml:space="preserve">3</w:t>
+            </w:r>
+          </w:p>
+        </w:tc>
+        <w:tc>
+          <w:tcPr/>
+          <w:p>
+            <w:pPr>
+              <w:ind w:left="720"/>
+              <w:rPr>
+                <w:rFonts w:ascii="Verdana" w:cs="Verdana" w:eastAsia="Verdana" w:hAnsi="Verdana"/>
+                <w:sz w:val="20"/>
+                <w:szCs w:val="20"/>
+              </w:rPr>
+            </w:pPr>
+            <w:r>
+              <w:rPr>
+                <w:rFonts w:ascii="Verdana" w:cs="Verdana" w:eastAsia="Verdana" w:hAnsi="Verdana"/>
+                <w:sz w:val="20"/>
+                <w:szCs w:val="20"/>
+                <w:rtl w:val="0"/>
+              </w:rPr>
+              <w:t xml:space="preserve">Develop front-end: User detail (cont)</w:t>
+            </w:r>
+          </w:p>
+        </w:tc>
+        <w:tc>
+          <w:tcPr/>
+          <w:p>
+            <w:pPr>
+              <w:rPr>
+                <w:rFonts w:ascii="Verdana" w:cs="Verdana" w:eastAsia="Verdana" w:hAnsi="Verdana"/>
+                <w:sz w:val="20"/>
+                <w:szCs w:val="20"/>
+              </w:rPr>
+            </w:pPr>
+            <w:r>
+              <w:rPr>
+                <w:rFonts w:ascii="Verdana" w:cs="Verdana" w:eastAsia="Verdana" w:hAnsi="Verdana"/>
+                <w:sz w:val="20"/>
+                <w:szCs w:val="20"/>
+                <w:rtl w:val="0"/>
+              </w:rPr>
+              <w:t xml:space="preserve">28/11/2023</w:t>
+            </w:r>
+          </w:p>
+        </w:tc>
+        <w:tc>
+          <w:tcPr/>
+          <w:p>
+            <w:pPr>
+              <w:rPr>
+                <w:rFonts w:ascii="Verdana" w:cs="Verdana" w:eastAsia="Verdana" w:hAnsi="Verdana"/>
+                <w:sz w:val="20"/>
+                <w:szCs w:val="20"/>
+              </w:rPr>
+            </w:pPr>
+            <w:r>
+              <w:rPr>
+                <w:rFonts w:ascii="Verdana" w:cs="Verdana" w:eastAsia="Verdana" w:hAnsi="Verdana"/>
+                <w:sz w:val="20"/>
+                <w:szCs w:val="20"/>
+                <w:rtl w:val="0"/>
+              </w:rPr>
+              <w:t xml:space="preserve">HDViet</w:t>
+            </w:r>
+          </w:p>
+        </w:tc>
+      </w:tr>
+      <w:tr>
+        <w:trPr>
+          <w:cantSplit w:val="0"/>
+          <w:tblHeader w:val="0"/>
+        </w:trPr>
+        <w:tc>
+          <w:tcPr/>
+          <w:p>
+            <w:pPr>
+              <w:spacing w:after="0" w:line="240" w:lineRule="auto"/>
+              <w:jc w:val="center"/>
+              <w:rPr>
+                <w:rFonts w:ascii="Verdana" w:cs="Verdana" w:eastAsia="Verdana" w:hAnsi="Verdana"/>
+                <w:sz w:val="20"/>
+                <w:szCs w:val="20"/>
+              </w:rPr>
+            </w:pPr>
+            <w:r>
+              <w:rPr>
+                <w:rFonts w:ascii="Verdana" w:cs="Verdana" w:eastAsia="Verdana" w:hAnsi="Verdana"/>
+                <w:sz w:val="20"/>
+                <w:szCs w:val="20"/>
+                <w:rtl w:val="0"/>
+              </w:rPr>
+              <w:t xml:space="preserve">4</w:t>
+            </w:r>
+          </w:p>
+        </w:tc>
+        <w:tc>
+          <w:tcPr/>
+          <w:p>
+            <w:pPr>
+              <w:ind w:left="720"/>
+              <w:rPr>
+                <w:rFonts w:ascii="Verdana" w:cs="Verdana" w:eastAsia="Verdana" w:hAnsi="Verdana"/>
+                <w:sz w:val="20"/>
+                <w:szCs w:val="20"/>
+              </w:rPr>
+            </w:pPr>
+            <w:r>
+              <w:rPr>
+                <w:rFonts w:ascii="Verdana" w:cs="Verdana" w:eastAsia="Verdana" w:hAnsi="Verdana"/>
+                <w:sz w:val="20"/>
+                <w:szCs w:val="20"/>
+                <w:rtl w:val="0"/>
+              </w:rPr>
+              <w:t xml:space="preserve">Develop front-end: Search response page, Search logic, Café card (cont)</w:t>
+            </w:r>
+          </w:p>
+        </w:tc>
+        <w:tc>
+          <w:tcPr/>
+          <w:p>
+            <w:pPr>
+              <w:rPr>
+                <w:rFonts w:ascii="Verdana" w:cs="Verdana" w:eastAsia="Verdana" w:hAnsi="Verdana"/>
+                <w:sz w:val="20"/>
+                <w:szCs w:val="20"/>
+              </w:rPr>
+            </w:pPr>
+            <w:r>
+              <w:rPr>
+                <w:rFonts w:ascii="Verdana" w:cs="Verdana" w:eastAsia="Verdana" w:hAnsi="Verdana"/>
+                <w:sz w:val="20"/>
+                <w:szCs w:val="20"/>
+                <w:rtl w:val="0"/>
+              </w:rPr>
+              <w:t xml:space="preserve">28/11/2023</w:t>
+            </w:r>
+          </w:p>
+        </w:tc>
+        <w:tc>
+          <w:tcPr/>
+          <w:p>
+            <w:pPr>
+              <w:rPr>
+                <w:rFonts w:ascii="Verdana" w:cs="Verdana" w:eastAsia="Verdana" w:hAnsi="Verdana"/>
+                <w:sz w:val="20"/>
+                <w:szCs w:val="20"/>
+              </w:rPr>
+            </w:pPr>
+            <w:r>
+              <w:rPr>
+                <w:rFonts w:ascii="Verdana" w:cs="Verdana" w:eastAsia="Verdana" w:hAnsi="Verdana"/>
+                <w:sz w:val="20"/>
+                <w:szCs w:val="20"/>
+                <w:rtl w:val="0"/>
+              </w:rPr>
+              <w:t xml:space="preserve">VMAThu</w:t>
+            </w:r>
+          </w:p>
+        </w:tc>
+      </w:tr>
+      <w:tr>
+        <w:trPr>
+          <w:cantSplit w:val="0"/>
+          <w:tblHeader w:val="0"/>
+        </w:trPr>
+        <w:tc>
+          <w:tcPr/>
+          <w:p>
+            <w:pPr>
+              <w:spacing w:after="0" w:line="240" w:lineRule="auto"/>
+              <w:jc w:val="center"/>
+              <w:rPr>
+                <w:rFonts w:ascii="Verdana" w:cs="Verdana" w:eastAsia="Verdana" w:hAnsi="Verdana"/>
+                <w:sz w:val="20"/>
+                <w:szCs w:val="20"/>
+              </w:rPr>
+            </w:pPr>
+            <w:r>
+              <w:rPr>
+                <w:rFonts w:ascii="Verdana" w:cs="Verdana" w:eastAsia="Verdana" w:hAnsi="Verdana"/>
+                <w:sz w:val="20"/>
+                <w:szCs w:val="20"/>
+                <w:rtl w:val="0"/>
+              </w:rPr>
+              <w:t xml:space="preserve">5</w:t>
+            </w:r>
+          </w:p>
+        </w:tc>
+        <w:tc>
+          <w:tcPr/>
+          <w:p>
+            <w:pPr>
+              <w:ind w:left="720"/>
+              <w:rPr>
+                <w:rFonts w:ascii="Verdana" w:cs="Verdana" w:eastAsia="Verdana" w:hAnsi="Verdana"/>
+                <w:sz w:val="20"/>
+                <w:szCs w:val="20"/>
+              </w:rPr>
+            </w:pPr>
+            <w:r>
+              <w:rPr>
+                <w:rFonts w:ascii="Verdana" w:cs="Verdana" w:eastAsia="Verdana" w:hAnsi="Verdana"/>
+                <w:sz w:val="20"/>
+                <w:szCs w:val="20"/>
+                <w:rtl w:val="0"/>
+              </w:rPr>
+              <w:t xml:space="preserve">Develop front-end: Shop detail (cont)</w:t>
+            </w:r>
+          </w:p>
+        </w:tc>
+        <w:tc>
+          <w:tcPr/>
+          <w:p>
+            <w:pPr>
+              <w:rPr>
+                <w:rFonts w:ascii="Verdana" w:cs="Verdana" w:eastAsia="Verdana" w:hAnsi="Verdana"/>
+                <w:sz w:val="20"/>
+                <w:szCs w:val="20"/>
+              </w:rPr>
+            </w:pPr>
+            <w:r>
+              <w:rPr>
+                <w:rFonts w:ascii="Verdana" w:cs="Verdana" w:eastAsia="Verdana" w:hAnsi="Verdana"/>
+                <w:sz w:val="20"/>
+                <w:szCs w:val="20"/>
+                <w:rtl w:val="0"/>
+              </w:rPr>
+              <w:t xml:space="preserve">28/11/2023</w:t>
+            </w:r>
+          </w:p>
+        </w:tc>
+        <w:tc>
+          <w:tcPr/>
+          <w:p>
+            <w:pPr>
+              <w:rPr>
+                <w:rFonts w:ascii="Verdana" w:cs="Verdana" w:eastAsia="Verdana" w:hAnsi="Verdana"/>
+                <w:sz w:val="20"/>
+                <w:szCs w:val="20"/>
+              </w:rPr>
+            </w:pPr>
+            <w:r>
+              <w:rPr>
+                <w:rFonts w:ascii="Verdana" w:cs="Verdana" w:eastAsia="Verdana" w:hAnsi="Verdana"/>
+                <w:sz w:val="20"/>
+                <w:szCs w:val="20"/>
+                <w:rtl w:val="0"/>
+              </w:rPr>
+              <w:t xml:space="preserve">LVNTruc</w:t>
+            </w:r>
+          </w:p>
+        </w:tc>
+      </w:tr>
+    </w:tbl>
+    <w:p>
+      <w:pPr>
+        <w:rPr>
+          <w:rFonts w:ascii="Verdana" w:cs="Verdana" w:eastAsia="Verdana" w:hAnsi="Verdana"/>
+          <w:sz w:val="18"/>
+          <w:szCs w:val="18"/>
+        </w:rPr>
+      </w:pPr>
+      <w:r>
+        <w:rPr>
+          <w:rtl w:val="0"/>
+        </w:rPr>
+      </w:r>
+    </w:p>
+    <w:p>
+      <w:pPr>
+        <w:rPr>
+          <w:rFonts w:ascii="Verdana" w:cs="Verdana" w:eastAsia="Verdana" w:hAnsi="Verdana"/>
+          <w:sz w:val="18"/>
+          <w:szCs w:val="18"/>
+        </w:rPr>
+      </w:pPr>
+      <w:r>
         <w:rPr>
           <w:rtl w:val="0"/>
         </w:rPr>
@@ -9213,6 +13411,102 @@
       <w:lvlText w:val="%1."/>
       <w:lvlJc w:val="left"/>
       <w:pPr>
+        <w:ind w:left="360" w:hanging="360"/>
+      </w:pPr>
+      <w:rPr>
+        <w:b w:val="1"/>
+        <w:sz w:val="20"/>
+        <w:szCs w:val="20"/>
+      </w:rPr>
+    </w:lvl>
+    <w:lvl w:ilvl="1">
+      <w:start w:val="1"/>
+      <w:numFmt w:val="lowerLetter"/>
+      <w:lvlText w:val="%2."/>
+      <w:lvlJc w:val="left"/>
+      <w:pPr>
+        <w:ind w:left="1080" w:hanging="360"/>
+      </w:pPr>
+      <w:rPr/>
+    </w:lvl>
+    <w:lvl w:ilvl="2">
+      <w:start w:val="1"/>
+      <w:numFmt w:val="lowerRoman"/>
+      <w:lvlText w:val="%3."/>
+      <w:lvlJc w:val="right"/>
+      <w:pPr>
+        <w:ind w:left="1800" w:hanging="180"/>
+      </w:pPr>
+      <w:rPr/>
+    </w:lvl>
+    <w:lvl w:ilvl="3">
+      <w:start w:val="1"/>
+      <w:numFmt w:val="decimal"/>
+      <w:lvlText w:val="%4."/>
+      <w:lvlJc w:val="left"/>
+      <w:pPr>
+        <w:ind w:left="2520" w:hanging="360"/>
+      </w:pPr>
+      <w:rPr/>
+    </w:lvl>
+    <w:lvl w:ilvl="4">
+      <w:start w:val="1"/>
+      <w:numFmt w:val="lowerLetter"/>
+      <w:lvlText w:val="%5."/>
+      <w:lvlJc w:val="left"/>
+      <w:pPr>
+        <w:ind w:left="3240" w:hanging="360"/>
+      </w:pPr>
+      <w:rPr/>
+    </w:lvl>
+    <w:lvl w:ilvl="5">
+      <w:start w:val="1"/>
+      <w:numFmt w:val="lowerRoman"/>
+      <w:lvlText w:val="%6."/>
+      <w:lvlJc w:val="right"/>
+      <w:pPr>
+        <w:ind w:left="3960" w:hanging="180"/>
+      </w:pPr>
+      <w:rPr/>
+    </w:lvl>
+    <w:lvl w:ilvl="6">
+      <w:start w:val="1"/>
+      <w:numFmt w:val="decimal"/>
+      <w:lvlText w:val="%7."/>
+      <w:lvlJc w:val="left"/>
+      <w:pPr>
+        <w:ind w:left="4680" w:hanging="360"/>
+      </w:pPr>
+      <w:rPr/>
+    </w:lvl>
+    <w:lvl w:ilvl="7">
+      <w:start w:val="1"/>
+      <w:numFmt w:val="lowerLetter"/>
+      <w:lvlText w:val="%8."/>
+      <w:lvlJc w:val="left"/>
+      <w:pPr>
+        <w:ind w:left="5400" w:hanging="360"/>
+      </w:pPr>
+      <w:rPr/>
+    </w:lvl>
+    <w:lvl w:ilvl="8">
+      <w:start w:val="1"/>
+      <w:numFmt w:val="lowerRoman"/>
+      <w:lvlText w:val="%9."/>
+      <w:lvlJc w:val="right"/>
+      <w:pPr>
+        <w:ind w:left="6120" w:hanging="180"/>
+      </w:pPr>
+      <w:rPr/>
+    </w:lvl>
+  </w:abstractNum>
+  <w:abstractNum w:abstractNumId="6">
+    <w:lvl w:ilvl="0">
+      <w:start w:val="1"/>
+      <w:numFmt w:val="decimal"/>
+      <w:lvlText w:val="%1."/>
+      <w:lvlJc w:val="left"/>
+      <w:pPr>
         <w:ind w:left="720" w:hanging="360"/>
       </w:pPr>
       <w:rPr>
@@ -9303,7 +13597,7 @@
       <w:rPr/>
     </w:lvl>
   </w:abstractNum>
-  <w:abstractNum w:abstractNumId="6">
+  <w:abstractNum w:abstractNumId="7">
     <w:lvl w:ilvl="0">
       <w:start w:val="1"/>
       <w:numFmt w:val="decimal"/>
@@ -9400,7 +13694,201 @@
       <w:rPr/>
     </w:lvl>
   </w:abstractNum>
-  <w:abstractNum w:abstractNumId="7">
+  <w:abstractNum w:abstractNumId="8">
+    <w:lvl w:ilvl="0">
+      <w:start w:val="1"/>
+      <w:numFmt w:val="decimal"/>
+      <w:lvlText w:val="%1."/>
+      <w:lvlJc w:val="left"/>
+      <w:pPr>
+        <w:ind w:left="720" w:hanging="360"/>
+      </w:pPr>
+      <w:rPr>
+        <w:rFonts w:ascii="Verdana" w:cs="Verdana" w:eastAsia="Verdana" w:hAnsi="Verdana"/>
+        <w:b w:val="0"/>
+        <w:sz w:val="20"/>
+        <w:szCs w:val="20"/>
+      </w:rPr>
+    </w:lvl>
+    <w:lvl w:ilvl="1">
+      <w:start w:val="1"/>
+      <w:numFmt w:val="lowerLetter"/>
+      <w:lvlText w:val="%2."/>
+      <w:lvlJc w:val="left"/>
+      <w:pPr>
+        <w:ind w:left="1440" w:hanging="360"/>
+      </w:pPr>
+      <w:rPr/>
+    </w:lvl>
+    <w:lvl w:ilvl="2">
+      <w:start w:val="1"/>
+      <w:numFmt w:val="lowerRoman"/>
+      <w:lvlText w:val="%3."/>
+      <w:lvlJc w:val="right"/>
+      <w:pPr>
+        <w:ind w:left="2160" w:hanging="180"/>
+      </w:pPr>
+      <w:rPr/>
+    </w:lvl>
+    <w:lvl w:ilvl="3">
+      <w:start w:val="1"/>
+      <w:numFmt w:val="decimal"/>
+      <w:lvlText w:val="%4."/>
+      <w:lvlJc w:val="left"/>
+      <w:pPr>
+        <w:ind w:left="2880" w:hanging="360"/>
+      </w:pPr>
+      <w:rPr/>
+    </w:lvl>
+    <w:lvl w:ilvl="4">
+      <w:start w:val="1"/>
+      <w:numFmt w:val="lowerLetter"/>
+      <w:lvlText w:val="%5."/>
+      <w:lvlJc w:val="left"/>
+      <w:pPr>
+        <w:ind w:left="3600" w:hanging="360"/>
+      </w:pPr>
+      <w:rPr/>
+    </w:lvl>
+    <w:lvl w:ilvl="5">
+      <w:start w:val="1"/>
+      <w:numFmt w:val="lowerRoman"/>
+      <w:lvlText w:val="%6."/>
+      <w:lvlJc w:val="right"/>
+      <w:pPr>
+        <w:ind w:left="4320" w:hanging="180"/>
+      </w:pPr>
+      <w:rPr/>
+    </w:lvl>
+    <w:lvl w:ilvl="6">
+      <w:start w:val="1"/>
+      <w:numFmt w:val="decimal"/>
+      <w:lvlText w:val="%7."/>
+      <w:lvlJc w:val="left"/>
+      <w:pPr>
+        <w:ind w:left="5040" w:hanging="360"/>
+      </w:pPr>
+      <w:rPr/>
+    </w:lvl>
+    <w:lvl w:ilvl="7">
+      <w:start w:val="1"/>
+      <w:numFmt w:val="lowerLetter"/>
+      <w:lvlText w:val="%8."/>
+      <w:lvlJc w:val="left"/>
+      <w:pPr>
+        <w:ind w:left="5760" w:hanging="360"/>
+      </w:pPr>
+      <w:rPr/>
+    </w:lvl>
+    <w:lvl w:ilvl="8">
+      <w:start w:val="1"/>
+      <w:numFmt w:val="lowerRoman"/>
+      <w:lvlText w:val="%9."/>
+      <w:lvlJc w:val="right"/>
+      <w:pPr>
+        <w:ind w:left="6480" w:hanging="180"/>
+      </w:pPr>
+      <w:rPr/>
+    </w:lvl>
+  </w:abstractNum>
+  <w:abstractNum w:abstractNumId="9">
+    <w:lvl w:ilvl="0">
+      <w:start w:val="1"/>
+      <w:numFmt w:val="decimal"/>
+      <w:lvlText w:val="%1."/>
+      <w:lvlJc w:val="left"/>
+      <w:pPr>
+        <w:ind w:left="720" w:hanging="360"/>
+      </w:pPr>
+      <w:rPr>
+        <w:rFonts w:ascii="Verdana" w:cs="Verdana" w:eastAsia="Verdana" w:hAnsi="Verdana"/>
+        <w:b w:val="0"/>
+        <w:sz w:val="20"/>
+        <w:szCs w:val="20"/>
+      </w:rPr>
+    </w:lvl>
+    <w:lvl w:ilvl="1">
+      <w:start w:val="1"/>
+      <w:numFmt w:val="lowerLetter"/>
+      <w:lvlText w:val="%2."/>
+      <w:lvlJc w:val="left"/>
+      <w:pPr>
+        <w:ind w:left="1440" w:hanging="360"/>
+      </w:pPr>
+      <w:rPr/>
+    </w:lvl>
+    <w:lvl w:ilvl="2">
+      <w:start w:val="1"/>
+      <w:numFmt w:val="lowerRoman"/>
+      <w:lvlText w:val="%3."/>
+      <w:lvlJc w:val="right"/>
+      <w:pPr>
+        <w:ind w:left="2160" w:hanging="180"/>
+      </w:pPr>
+      <w:rPr/>
+    </w:lvl>
+    <w:lvl w:ilvl="3">
+      <w:start w:val="1"/>
+      <w:numFmt w:val="decimal"/>
+      <w:lvlText w:val="%4."/>
+      <w:lvlJc w:val="left"/>
+      <w:pPr>
+        <w:ind w:left="2880" w:hanging="360"/>
+      </w:pPr>
+      <w:rPr/>
+    </w:lvl>
+    <w:lvl w:ilvl="4">
+      <w:start w:val="1"/>
+      <w:numFmt w:val="lowerLetter"/>
+      <w:lvlText w:val="%5."/>
+      <w:lvlJc w:val="left"/>
+      <w:pPr>
+        <w:ind w:left="3600" w:hanging="360"/>
+      </w:pPr>
+      <w:rPr/>
+    </w:lvl>
+    <w:lvl w:ilvl="5">
+      <w:start w:val="1"/>
+      <w:numFmt w:val="lowerRoman"/>
+      <w:lvlText w:val="%6."/>
+      <w:lvlJc w:val="right"/>
+      <w:pPr>
+        <w:ind w:left="4320" w:hanging="180"/>
+      </w:pPr>
+      <w:rPr/>
+    </w:lvl>
+    <w:lvl w:ilvl="6">
+      <w:start w:val="1"/>
+      <w:numFmt w:val="decimal"/>
+      <w:lvlText w:val="%7."/>
+      <w:lvlJc w:val="left"/>
+      <w:pPr>
+        <w:ind w:left="5040" w:hanging="360"/>
+      </w:pPr>
+      <w:rPr/>
+    </w:lvl>
+    <w:lvl w:ilvl="7">
+      <w:start w:val="1"/>
+      <w:numFmt w:val="lowerLetter"/>
+      <w:lvlText w:val="%8."/>
+      <w:lvlJc w:val="left"/>
+      <w:pPr>
+        <w:ind w:left="5760" w:hanging="360"/>
+      </w:pPr>
+      <w:rPr/>
+    </w:lvl>
+    <w:lvl w:ilvl="8">
+      <w:start w:val="1"/>
+      <w:numFmt w:val="lowerRoman"/>
+      <w:lvlText w:val="%9."/>
+      <w:lvlJc w:val="right"/>
+      <w:pPr>
+        <w:ind w:left="6480" w:hanging="180"/>
+      </w:pPr>
+      <w:rPr/>
+    </w:lvl>
+  </w:abstractNum>
+  <w:abstractNum w:abstractNumId="10">
     <w:lvl w:ilvl="0">
       <w:start w:val="1"/>
       <w:numFmt w:val="decimal"/>
@@ -9496,7 +13984,103 @@
       <w:rPr/>
     </w:lvl>
   </w:abstractNum>
-  <w:abstractNum w:abstractNumId="8">
+  <w:abstractNum w:abstractNumId="11">
+    <w:lvl w:ilvl="0">
+      <w:start w:val="1"/>
+      <w:numFmt w:val="decimal"/>
+      <w:lvlText w:val="%1."/>
+      <w:lvlJc w:val="left"/>
+      <w:pPr>
+        <w:ind w:left="360" w:hanging="360"/>
+      </w:pPr>
+      <w:rPr>
+        <w:b w:val="1"/>
+        <w:sz w:val="20"/>
+        <w:szCs w:val="20"/>
+      </w:rPr>
+    </w:lvl>
+    <w:lvl w:ilvl="1">
+      <w:start w:val="1"/>
+      <w:numFmt w:val="lowerLetter"/>
+      <w:lvlText w:val="%2."/>
+      <w:lvlJc w:val="left"/>
+      <w:pPr>
+        <w:ind w:left="1080" w:hanging="360"/>
+      </w:pPr>
+      <w:rPr/>
+    </w:lvl>
+    <w:lvl w:ilvl="2">
+      <w:start w:val="1"/>
+      <w:numFmt w:val="lowerRoman"/>
+      <w:lvlText w:val="%3."/>
+      <w:lvlJc w:val="right"/>
+      <w:pPr>
+        <w:ind w:left="1800" w:hanging="180"/>
+      </w:pPr>
+      <w:rPr/>
+    </w:lvl>
+    <w:lvl w:ilvl="3">
+      <w:start w:val="1"/>
+      <w:numFmt w:val="decimal"/>
+      <w:lvlText w:val="%4."/>
+      <w:lvlJc w:val="left"/>
+      <w:pPr>
+        <w:ind w:left="2520" w:hanging="360"/>
+      </w:pPr>
+      <w:rPr/>
+    </w:lvl>
+    <w:lvl w:ilvl="4">
+      <w:start w:val="1"/>
+      <w:numFmt w:val="lowerLetter"/>
+      <w:lvlText w:val="%5."/>
+      <w:lvlJc w:val="left"/>
+      <w:pPr>
+        <w:ind w:left="3240" w:hanging="360"/>
+      </w:pPr>
+      <w:rPr/>
+    </w:lvl>
+    <w:lvl w:ilvl="5">
+      <w:start w:val="1"/>
+      <w:numFmt w:val="lowerRoman"/>
+      <w:lvlText w:val="%6."/>
+      <w:lvlJc w:val="right"/>
+      <w:pPr>
+        <w:ind w:left="3960" w:hanging="180"/>
+      </w:pPr>
+      <w:rPr/>
+    </w:lvl>
+    <w:lvl w:ilvl="6">
+      <w:start w:val="1"/>
+      <w:numFmt w:val="decimal"/>
+      <w:lvlText w:val="%7."/>
+      <w:lvlJc w:val="left"/>
+      <w:pPr>
+        <w:ind w:left="4680" w:hanging="360"/>
+      </w:pPr>
+      <w:rPr/>
+    </w:lvl>
+    <w:lvl w:ilvl="7">
+      <w:start w:val="1"/>
+      <w:numFmt w:val="lowerLetter"/>
+      <w:lvlText w:val="%8."/>
+      <w:lvlJc w:val="left"/>
+      <w:pPr>
+        <w:ind w:left="5400" w:hanging="360"/>
+      </w:pPr>
+      <w:rPr/>
+    </w:lvl>
+    <w:lvl w:ilvl="8">
+      <w:start w:val="1"/>
+      <w:numFmt w:val="lowerRoman"/>
+      <w:lvlText w:val="%9."/>
+      <w:lvlJc w:val="right"/>
+      <w:pPr>
+        <w:ind w:left="6120" w:hanging="180"/>
+      </w:pPr>
+      <w:rPr/>
+    </w:lvl>
+  </w:abstractNum>
+  <w:abstractNum w:abstractNumId="12">
     <w:lvl w:ilvl="0">
       <w:start w:val="1"/>
       <w:numFmt w:val="decimal"/>
@@ -9615,6 +14199,18 @@
   </w:num>
   <w:num w:numId="8">
     <w:abstractNumId w:val="8"/>
+  </w:num>
+  <w:num w:numId="9">
+    <w:abstractNumId w:val="9"/>
+  </w:num>
+  <w:num w:numId="10">
+    <w:abstractNumId w:val="10"/>
+  </w:num>
+  <w:num w:numId="11">
+    <w:abstractNumId w:val="11"/>
+  </w:num>
+  <w:num w:numId="12">
+    <w:abstractNumId w:val="12"/>
   </w:num>
 </w:numbering>
 </file>
@@ -10051,6 +14647,70 @@
       </w:tblCellMar>
     </w:tblPr>
   </w:style>
+  <w:style w:type="table" w:styleId="Table9">
+    <w:basedOn w:val="TableNormal"/>
+    <w:pPr>
+      <w:spacing w:after="0" w:line="240" w:lineRule="auto"/>
+    </w:pPr>
+    <w:tblPr>
+      <w:tblStyleRowBandSize w:val="1"/>
+      <w:tblStyleColBandSize w:val="1"/>
+      <w:tblCellMar>
+        <w:top w:w="0.0" w:type="dxa"/>
+        <w:left w:w="108.0" w:type="dxa"/>
+        <w:bottom w:w="0.0" w:type="dxa"/>
+        <w:right w:w="108.0" w:type="dxa"/>
+      </w:tblCellMar>
+    </w:tblPr>
+  </w:style>
+  <w:style w:type="table" w:styleId="Table10">
+    <w:basedOn w:val="TableNormal"/>
+    <w:pPr>
+      <w:spacing w:after="0" w:line="240" w:lineRule="auto"/>
+    </w:pPr>
+    <w:tblPr>
+      <w:tblStyleRowBandSize w:val="1"/>
+      <w:tblStyleColBandSize w:val="1"/>
+      <w:tblCellMar>
+        <w:top w:w="0.0" w:type="dxa"/>
+        <w:left w:w="108.0" w:type="dxa"/>
+        <w:bottom w:w="0.0" w:type="dxa"/>
+        <w:right w:w="108.0" w:type="dxa"/>
+      </w:tblCellMar>
+    </w:tblPr>
+  </w:style>
+  <w:style w:type="table" w:styleId="Table11">
+    <w:basedOn w:val="TableNormal"/>
+    <w:pPr>
+      <w:spacing w:after="0" w:line="240" w:lineRule="auto"/>
+    </w:pPr>
+    <w:tblPr>
+      <w:tblStyleRowBandSize w:val="1"/>
+      <w:tblStyleColBandSize w:val="1"/>
+      <w:tblCellMar>
+        <w:top w:w="0.0" w:type="dxa"/>
+        <w:left w:w="108.0" w:type="dxa"/>
+        <w:bottom w:w="0.0" w:type="dxa"/>
+        <w:right w:w="108.0" w:type="dxa"/>
+      </w:tblCellMar>
+    </w:tblPr>
+  </w:style>
+  <w:style w:type="table" w:styleId="Table12">
+    <w:basedOn w:val="TableNormal"/>
+    <w:pPr>
+      <w:spacing w:after="0" w:line="240" w:lineRule="auto"/>
+    </w:pPr>
+    <w:tblPr>
+      <w:tblStyleRowBandSize w:val="1"/>
+      <w:tblStyleColBandSize w:val="1"/>
+      <w:tblCellMar>
+        <w:top w:w="0.0" w:type="dxa"/>
+        <w:left w:w="108.0" w:type="dxa"/>
+        <w:bottom w:w="0.0" w:type="dxa"/>
+        <w:right w:w="108.0" w:type="dxa"/>
+      </w:tblCellMar>
+    </w:tblPr>
+  </w:style>
 </w:styles>
 </file>
 
@@ -10341,7 +15001,7 @@
 
 <file path=customXML/item1.xml><?xml version="1.0" encoding="utf-8"?>
 <go:gDocsCustomXmlDataStorage xmlns:go="http://customooxmlschemas.google.com/" xmlns:r="http://schemas.openxmlformats.org/officeDocument/2006/relationships" uri="GoogleDocsCustomDataVersion2">
-  <go:docsCustomData xmlns:go="http://customooxmlschemas.google.com/" roundtripDataSignature="AMtx7mgqEK5ABca02jAaBbZZjAH65V6sBg==">CgMxLjA4AHIhMWd2Z2Myak1VcHJHeDRwTzZJbGVuMnNzQnF6U2ZaQnJh</go:docsCustomData>
+  <go:docsCustomData xmlns:go="http://customooxmlschemas.google.com/" roundtripDataSignature="AMtx7mhaN8iV0koZJCh1vtvmiQgXLsbysw==">CgMxLjAyDmgueGNqazMzNGpzNXo0Mg1oLjZlZm1qd3hoaDAzMg5oLnB1czE4Zzd4eGMxZTgAciExZ3ZnYzJqTVVwckd4NHBPNklsZW4yc3NCcXpTZlpCcmE=</go:docsCustomData>
 </go:gDocsCustomXmlDataStorage>
 </file>
 

</xml_diff>